<commit_message>
Előlap szerkesztés, bevezető írás
</commit_message>
<xml_diff>
--- a/Szakdolgozat dokumentáció.docx
+++ b/Szakdolgozat dokumentáció.docx
@@ -1541,84 +1541,20 @@
       <w:r>
         <w:t>Mobiltelefon: App Store (MacOS), Play Áruház (Android), AppGalery(Huawei), Galaxy Store (Samsung)</w:t>
       </w:r>
-    </w:p>
-    <w:p>
-      <w:pPr>
-        <w:pStyle w:val="Listaszerbekezds"/>
-        <w:numPr>
-          <w:ilvl w:val="0"/>
-          <w:numId w:val="6"/>
-        </w:numPr>
-      </w:pPr>
-      <w:r>
-        <w:t xml:space="preserve">Böngésző: Y8 Games, CrazyGames, Poki. </w:t>
-      </w:r>
-    </w:p>
-    <w:p>
-      <w:r>
-        <w:t>Ezeken is túlhaladva megjelentek az előfízetős platformok, amiknek főbb lényege: hogy legalább 1 vagy több hónapr</w:t>
-      </w:r>
-      <w:r>
-        <w:t xml:space="preserve">a fizet a felhasználó a felület használatáért. Ennek előnye: jelentősen kevesebb összeget kell kiadnia a vásárlónak mintha megvenné a játékokat. A vállalat részéről pedig: havonta, tehát folyamatosan szerez bevételt. Ilyen platform az: Microsoft Xbox Game Pass szolgáltatása, ami asztali számítógépre és konzolra is elérhető. Továbbá a Netflix is elkezdte játékok bevezetését a szolgáltatásaik közé. </w:t>
-      </w:r>
-    </w:p>
-    <w:p>
-      <w:r>
-        <w:t>Így a játékfejlesztés hosszan tartó és változó</w:t>
-      </w:r>
-      <w:r>
-        <w:t xml:space="preserve"> történetén keresztül a</w:t>
-      </w:r>
-      <w:r>
-        <w:t>z emberiség mindig is</w:t>
-      </w:r>
-      <w:r>
-        <w:t xml:space="preserve"> arra</w:t>
-      </w:r>
-      <w:r>
-        <w:t xml:space="preserve"> törekedett, hogy izgalmas és figyelemfelkeltő játékokat hozza</w:t>
-      </w:r>
-      <w:r>
-        <w:t>n</w:t>
-      </w:r>
-      <w:r>
-        <w:t>ak</w:t>
-      </w:r>
-      <w:r>
-        <w:t xml:space="preserve"> létre, amelyek segítenek a szórakozásban és a </w:t>
-      </w:r>
-      <w:r>
-        <w:t>kikapcsolódásban. A játékfejlesztés</w:t>
-      </w:r>
-      <w:r>
-        <w:t xml:space="preserve"> folyamatosan </w:t>
-      </w:r>
-      <w:r>
-        <w:lastRenderedPageBreak/>
-        <w:t>fejlődik és változik,</w:t>
-      </w:r>
-      <w:r>
-        <w:t xml:space="preserve"> és a jövőben is számos</w:t>
-      </w:r>
-      <w:r>
-        <w:t xml:space="preserve"> lehetőséget</w:t>
-      </w:r>
-      <w:r>
-        <w:t xml:space="preserve"> fog</w:t>
-      </w:r>
-      <w:r>
-        <w:t xml:space="preserve"> kínál</w:t>
-      </w:r>
-      <w:r>
-        <w:t>ni mind a játékosoknak, mind a f</w:t>
-      </w:r>
       <w:bookmarkStart w:id="3" w:name="_GoBack"/>
       <w:bookmarkEnd w:id="3"/>
-      <w:r>
-        <w:t>ejlesztőknek</w:t>
-      </w:r>
-      <w:r>
-        <w:t>.</w:t>
+    </w:p>
+    <w:p>
+      <w:r>
+        <w:t>Ezeken is túlhaladva megjelentek az előfízetős platformok, amiknek főbb lényege: hogy legalább 1 vagy több hónapr</w:t>
+      </w:r>
+      <w:r>
+        <w:t xml:space="preserve">a fizet a felhasználó a felület használatáért. Ennek előnye: jelentősen kevesebb összeget kell kiadnia a vásárlónak mintha megvenné a játékokat. A vállalat részéről pedig: havonta, tehát folyamatosan szerez bevételt. Ilyen platform az: Microsoft Xbox Game Pass szolgáltatása, ami asztali számítógépre és konzolra is elérhető. Továbbá a Netflix is elkezdte játékok bevezetését a szolgáltatásaik közé. </w:t>
+      </w:r>
+    </w:p>
+    <w:p>
+      <w:r>
+        <w:t>Így a játékfejlesztés hosszan tartó és változó történetén keresztül az emberiség mindig is arra törekedett, hogy izgalmas és figyelemfelkeltő játékokat hozzanak létre, amelyek segítenek a szórakozásban és a kikapcsolódásban. A játékfejlesztés folyamatosan fejlődik és változik, és a jövőben is számos lehetőséget fog kínálni mind a játékosoknak, mind a fejlesztőknek.</w:t>
       </w:r>
     </w:p>
     <w:p>
@@ -1630,6 +1566,7 @@
       </w:pPr>
       <w:bookmarkStart w:id="4" w:name="_Toc164276227"/>
       <w:r>
+        <w:lastRenderedPageBreak/>
         <w:t>Célkitűzések:</w:t>
       </w:r>
       <w:bookmarkEnd w:id="4"/>
@@ -3518,7 +3455,7 @@
 </file>
 
 <file path=customXml/itemProps1.xml><?xml version="1.0" encoding="utf-8"?>
-<ds:datastoreItem xmlns:ds="http://schemas.openxmlformats.org/officeDocument/2006/customXml" ds:itemID="{4344A11B-BAAE-434C-B3FB-1164B9C70746}">
+<ds:datastoreItem xmlns:ds="http://schemas.openxmlformats.org/officeDocument/2006/customXml" ds:itemID="{F9DD1591-4C1F-4CFB-A9E7-38DEF8A50F83}">
   <ds:schemaRefs>
     <ds:schemaRef ds:uri="http://schemas.openxmlformats.org/officeDocument/2006/bibliography"/>
   </ds:schemaRefs>

</xml_diff>

<commit_message>
Development technologies, some popular engines
</commit_message>
<xml_diff>
--- a/Szakdolgozat dokumentáció.docx
+++ b/Szakdolgozat dokumentáció.docx
@@ -956,7 +956,7 @@
           <w:r>
             <w:fldChar w:fldCharType="separate"/>
           </w:r>
-          <w:hyperlink w:anchor="_Toc166772779" w:history="1">
+          <w:hyperlink w:anchor="_Toc166945512" w:history="1">
             <w:r>
               <w:rPr>
                 <w:rStyle w:val="Hiperhivatkozs"/>
@@ -983,7 +983,7 @@
                 <w:noProof/>
                 <w:webHidden/>
               </w:rPr>
-              <w:instrText xml:space="preserve"> PAGEREF _Toc166772779 \h </w:instrText>
+              <w:instrText xml:space="preserve"> PAGEREF _Toc166945512 \h </w:instrText>
             </w:r>
             <w:r>
               <w:rPr>
@@ -1027,7 +1027,7 @@
               <w:lang w:eastAsia="hu-HU"/>
             </w:rPr>
           </w:pPr>
-          <w:hyperlink w:anchor="_Toc166772780" w:history="1">
+          <w:hyperlink w:anchor="_Toc166945513" w:history="1">
             <w:r>
               <w:rPr>
                 <w:rStyle w:val="Hiperhivatkozs"/>
@@ -1054,7 +1054,7 @@
                 <w:noProof/>
                 <w:webHidden/>
               </w:rPr>
-              <w:instrText xml:space="preserve"> PAGEREF _Toc166772780 \h </w:instrText>
+              <w:instrText xml:space="preserve"> PAGEREF _Toc166945513 \h </w:instrText>
             </w:r>
             <w:r>
               <w:rPr>
@@ -1098,7 +1098,7 @@
               <w:lang w:eastAsia="hu-HU"/>
             </w:rPr>
           </w:pPr>
-          <w:hyperlink w:anchor="_Toc166772781" w:history="1">
+          <w:hyperlink w:anchor="_Toc166945514" w:history="1">
             <w:r>
               <w:rPr>
                 <w:rStyle w:val="Hiperhivatkozs"/>
@@ -1125,7 +1125,7 @@
                 <w:noProof/>
                 <w:webHidden/>
               </w:rPr>
-              <w:instrText xml:space="preserve"> PAGEREF _Toc166772781 \h </w:instrText>
+              <w:instrText xml:space="preserve"> PAGEREF _Toc166945514 \h </w:instrText>
             </w:r>
             <w:r>
               <w:rPr>
@@ -1169,7 +1169,7 @@
               <w:lang w:eastAsia="hu-HU"/>
             </w:rPr>
           </w:pPr>
-          <w:hyperlink w:anchor="_Toc166772782" w:history="1">
+          <w:hyperlink w:anchor="_Toc166945515" w:history="1">
             <w:r>
               <w:rPr>
                 <w:rStyle w:val="Hiperhivatkozs"/>
@@ -1196,7 +1196,7 @@
                 <w:noProof/>
                 <w:webHidden/>
               </w:rPr>
-              <w:instrText xml:space="preserve"> PAGEREF _Toc166772782 \h </w:instrText>
+              <w:instrText xml:space="preserve"> PAGEREF _Toc166945515 \h </w:instrText>
             </w:r>
             <w:r>
               <w:rPr>
@@ -1240,7 +1240,7 @@
               <w:lang w:eastAsia="hu-HU"/>
             </w:rPr>
           </w:pPr>
-          <w:hyperlink w:anchor="_Toc166772783" w:history="1">
+          <w:hyperlink w:anchor="_Toc166945516" w:history="1">
             <w:r>
               <w:rPr>
                 <w:rStyle w:val="Hiperhivatkozs"/>
@@ -1267,7 +1267,7 @@
                 <w:noProof/>
                 <w:webHidden/>
               </w:rPr>
-              <w:instrText xml:space="preserve"> PAGEREF _Toc166772783 \h </w:instrText>
+              <w:instrText xml:space="preserve"> PAGEREF _Toc166945516 \h </w:instrText>
             </w:r>
             <w:r>
               <w:rPr>
@@ -1311,7 +1311,7 @@
               <w:lang w:eastAsia="hu-HU"/>
             </w:rPr>
           </w:pPr>
-          <w:hyperlink w:anchor="_Toc166772784" w:history="1">
+          <w:hyperlink w:anchor="_Toc166945517" w:history="1">
             <w:r>
               <w:rPr>
                 <w:rStyle w:val="Hiperhivatkozs"/>
@@ -1338,7 +1338,7 @@
                 <w:noProof/>
                 <w:webHidden/>
               </w:rPr>
-              <w:instrText xml:space="preserve"> PAGEREF _Toc166772784 \h </w:instrText>
+              <w:instrText xml:space="preserve"> PAGEREF _Toc166945517 \h </w:instrText>
             </w:r>
             <w:r>
               <w:rPr>
@@ -1358,7 +1358,7 @@
                 <w:noProof/>
                 <w:webHidden/>
               </w:rPr>
-              <w:t>5</w:t>
+              <w:t>6</w:t>
             </w:r>
             <w:r>
               <w:rPr>
@@ -1382,7 +1382,7 @@
               <w:lang w:eastAsia="hu-HU"/>
             </w:rPr>
           </w:pPr>
-          <w:hyperlink w:anchor="_Toc166772785" w:history="1">
+          <w:hyperlink w:anchor="_Toc166945518" w:history="1">
             <w:r>
               <w:rPr>
                 <w:rStyle w:val="Hiperhivatkozs"/>
@@ -1409,7 +1409,7 @@
                 <w:noProof/>
                 <w:webHidden/>
               </w:rPr>
-              <w:instrText xml:space="preserve"> PAGEREF _Toc166772785 \h </w:instrText>
+              <w:instrText xml:space="preserve"> PAGEREF _Toc166945518 \h </w:instrText>
             </w:r>
             <w:r>
               <w:rPr>
@@ -1429,7 +1429,7 @@
                 <w:noProof/>
                 <w:webHidden/>
               </w:rPr>
-              <w:t>5</w:t>
+              <w:t>6</w:t>
             </w:r>
             <w:r>
               <w:rPr>
@@ -1453,7 +1453,7 @@
               <w:lang w:eastAsia="hu-HU"/>
             </w:rPr>
           </w:pPr>
-          <w:hyperlink w:anchor="_Toc166772786" w:history="1">
+          <w:hyperlink w:anchor="_Toc166945519" w:history="1">
             <w:r>
               <w:rPr>
                 <w:rStyle w:val="Hiperhivatkozs"/>
@@ -1480,7 +1480,7 @@
                 <w:noProof/>
                 <w:webHidden/>
               </w:rPr>
-              <w:instrText xml:space="preserve"> PAGEREF _Toc166772786 \h </w:instrText>
+              <w:instrText xml:space="preserve"> PAGEREF _Toc166945519 \h </w:instrText>
             </w:r>
             <w:r>
               <w:rPr>
@@ -1524,7 +1524,7 @@
               <w:lang w:eastAsia="hu-HU"/>
             </w:rPr>
           </w:pPr>
-          <w:hyperlink w:anchor="_Toc166772787" w:history="1">
+          <w:hyperlink w:anchor="_Toc166945520" w:history="1">
             <w:r>
               <w:rPr>
                 <w:rStyle w:val="Hiperhivatkozs"/>
@@ -1551,7 +1551,7 @@
                 <w:noProof/>
                 <w:webHidden/>
               </w:rPr>
-              <w:instrText xml:space="preserve"> PAGEREF _Toc166772787 \h </w:instrText>
+              <w:instrText xml:space="preserve"> PAGEREF _Toc166945520 \h </w:instrText>
             </w:r>
             <w:r>
               <w:rPr>
@@ -1595,13 +1595,13 @@
               <w:lang w:eastAsia="hu-HU"/>
             </w:rPr>
           </w:pPr>
-          <w:hyperlink w:anchor="_Toc166772788" w:history="1">
+          <w:hyperlink w:anchor="_Toc166945521" w:history="1">
             <w:r>
               <w:rPr>
                 <w:rStyle w:val="Hiperhivatkozs"/>
                 <w:noProof/>
               </w:rPr>
-              <w:t>Játékfejlesztői technológiák:</w:t>
+              <w:t>A játékfejlesztésnél használt alapfogalmak:</w:t>
             </w:r>
             <w:r>
               <w:rPr>
@@ -1622,7 +1622,7 @@
                 <w:noProof/>
                 <w:webHidden/>
               </w:rPr>
-              <w:instrText xml:space="preserve"> PAGEREF _Toc166772788 \h </w:instrText>
+              <w:instrText xml:space="preserve"> PAGEREF _Toc166945521 \h </w:instrText>
             </w:r>
             <w:r>
               <w:rPr>
@@ -1666,13 +1666,13 @@
               <w:lang w:eastAsia="hu-HU"/>
             </w:rPr>
           </w:pPr>
-          <w:hyperlink w:anchor="_Toc166772789" w:history="1">
+          <w:hyperlink w:anchor="_Toc166945522" w:history="1">
             <w:r>
               <w:rPr>
                 <w:rStyle w:val="Hiperhivatkozs"/>
                 <w:noProof/>
               </w:rPr>
-              <w:t>Játékfejlesztői motorok:</w:t>
+              <w:t>Játékfejlesztési motorok:</w:t>
             </w:r>
             <w:r>
               <w:rPr>
@@ -1693,7 +1693,7 @@
                 <w:noProof/>
                 <w:webHidden/>
               </w:rPr>
-              <w:instrText xml:space="preserve"> PAGEREF _Toc166772789 \h </w:instrText>
+              <w:instrText xml:space="preserve"> PAGEREF _Toc166945522 \h </w:instrText>
             </w:r>
             <w:r>
               <w:rPr>
@@ -1713,7 +1713,7 @@
                 <w:noProof/>
                 <w:webHidden/>
               </w:rPr>
-              <w:t>10</w:t>
+              <w:t>11</w:t>
             </w:r>
             <w:r>
               <w:rPr>
@@ -1737,12 +1737,83 @@
               <w:lang w:eastAsia="hu-HU"/>
             </w:rPr>
           </w:pPr>
-          <w:hyperlink w:anchor="_Toc166772790" w:history="1">
+          <w:hyperlink w:anchor="_Toc166945523" w:history="1">
             <w:r>
               <w:rPr>
                 <w:rStyle w:val="Hiperhivatkozs"/>
                 <w:noProof/>
               </w:rPr>
+              <w:t>HTML5 játékfejlesztői technológiák:</w:t>
+            </w:r>
+            <w:r>
+              <w:rPr>
+                <w:noProof/>
+                <w:webHidden/>
+              </w:rPr>
+              <w:tab/>
+            </w:r>
+            <w:r>
+              <w:rPr>
+                <w:noProof/>
+                <w:webHidden/>
+              </w:rPr>
+              <w:fldChar w:fldCharType="begin"/>
+            </w:r>
+            <w:r>
+              <w:rPr>
+                <w:noProof/>
+                <w:webHidden/>
+              </w:rPr>
+              <w:instrText xml:space="preserve"> PAGEREF _Toc166945523 \h </w:instrText>
+            </w:r>
+            <w:r>
+              <w:rPr>
+                <w:noProof/>
+                <w:webHidden/>
+              </w:rPr>
+            </w:r>
+            <w:r>
+              <w:rPr>
+                <w:noProof/>
+                <w:webHidden/>
+              </w:rPr>
+              <w:fldChar w:fldCharType="separate"/>
+            </w:r>
+            <w:r>
+              <w:rPr>
+                <w:noProof/>
+                <w:webHidden/>
+              </w:rPr>
+              <w:t>14</w:t>
+            </w:r>
+            <w:r>
+              <w:rPr>
+                <w:noProof/>
+                <w:webHidden/>
+              </w:rPr>
+              <w:fldChar w:fldCharType="end"/>
+            </w:r>
+          </w:hyperlink>
+        </w:p>
+        <w:p>
+          <w:pPr>
+            <w:pStyle w:val="TJ1"/>
+            <w:tabs>
+              <w:tab w:val="right" w:leader="dot" w:pos="9061"/>
+            </w:tabs>
+            <w:rPr>
+              <w:rFonts w:asciiTheme="minorHAnsi" w:eastAsiaTheme="minorEastAsia" w:hAnsiTheme="minorHAnsi"/>
+              <w:noProof/>
+              <w:sz w:val="22"/>
+              <w:lang w:eastAsia="hu-HU"/>
+            </w:rPr>
+          </w:pPr>
+          <w:hyperlink w:anchor="_Toc166945524" w:history="1">
+            <w:r>
+              <w:rPr>
+                <w:rStyle w:val="Hiperhivatkozs"/>
+                <w:noProof/>
+              </w:rPr>
               <w:t>Felhasznált források:</w:t>
             </w:r>
             <w:r>
@@ -1764,7 +1835,7 @@
                 <w:noProof/>
                 <w:webHidden/>
               </w:rPr>
-              <w:instrText xml:space="preserve"> PAGEREF _Toc166772790 \h </w:instrText>
+              <w:instrText xml:space="preserve"> PAGEREF _Toc166945524 \h </w:instrText>
             </w:r>
             <w:r>
               <w:rPr>
@@ -1784,7 +1855,7 @@
                 <w:noProof/>
                 <w:webHidden/>
               </w:rPr>
-              <w:t>10</w:t>
+              <w:t>14</w:t>
             </w:r>
             <w:r>
               <w:rPr>
@@ -1806,7 +1877,7 @@
       <w:pPr>
         <w:pStyle w:val="Cmsor1"/>
       </w:pPr>
-      <w:bookmarkStart w:id="0" w:name="_Toc166772779"/>
+      <w:bookmarkStart w:id="0" w:name="_Toc166945512"/>
       <w:r>
         <w:t>Bevezetés:</w:t>
       </w:r>
@@ -1816,7 +1887,7 @@
       <w:pPr>
         <w:pStyle w:val="Cmsor2"/>
       </w:pPr>
-      <w:bookmarkStart w:id="1" w:name="_Toc166772780"/>
+      <w:bookmarkStart w:id="1" w:name="_Toc166945513"/>
       <w:r>
         <w:t>Témaválasztás és jelentőség:</w:t>
       </w:r>
@@ -1943,6 +2014,7 @@
         <w:rPr>
           <w:u w:val="single"/>
         </w:rPr>
+        <w:lastRenderedPageBreak/>
         <w:t>oktatás:</w:t>
       </w:r>
       <w:r>
@@ -1964,7 +2036,6 @@
         <w:rPr>
           <w:u w:val="single"/>
         </w:rPr>
-        <w:lastRenderedPageBreak/>
         <w:t>gazdasági lehetőségek:</w:t>
       </w:r>
       <w:r>
@@ -2007,7 +2078,7 @@
       <w:pPr>
         <w:pStyle w:val="Cmsor2"/>
       </w:pPr>
-      <w:bookmarkStart w:id="2" w:name="_Toc166772781"/>
+      <w:bookmarkStart w:id="2" w:name="_Toc166945514"/>
       <w:r>
         <w:t>Célkitűzések:</w:t>
       </w:r>
@@ -2114,7 +2185,7 @@
       <w:pPr>
         <w:pStyle w:val="Cmsor2"/>
       </w:pPr>
-      <w:bookmarkStart w:id="3" w:name="_Toc166772782"/>
+      <w:bookmarkStart w:id="3" w:name="_Toc166945515"/>
       <w:r>
         <w:t>Motiváció:</w:t>
       </w:r>
@@ -2134,7 +2205,11 @@
         <w:t>lás lehetősége is erős indíttatás</w:t>
       </w:r>
       <w:r>
-        <w:t>t jelent számomra. Saját ötleteim és elképzeléseim életre keltése izgalmas és hasznos tevékenység, am</w:t>
+        <w:t xml:space="preserve">t jelent számomra. Saját ötleteim és elképzeléseim életre </w:t>
+      </w:r>
+      <w:r>
+        <w:lastRenderedPageBreak/>
+        <w:t>keltése izgalmas és hasznos tevékenység, am</w:t>
       </w:r>
       <w:r>
         <w:t>ely során kamatoztathatom alkotó</w:t>
@@ -2146,148 +2221,141 @@
         <w:t>. Emellett</w:t>
       </w:r>
       <w:r>
-        <w:t xml:space="preserve"> a játékfejlesztés célja, hogy szórakoztató és élvezetes </w:t>
-      </w:r>
+        <w:t xml:space="preserve"> a játékfejlesztés célja, hogy szórakoztató és élvezetes élményeket nyújtson a játékosoknak. A</w:t>
+      </w:r>
+      <w:r>
+        <w:t>z a tudat, hogy mások is élvezhetik</w:t>
+      </w:r>
+      <w:r>
+        <w:t xml:space="preserve"> az általam létrehozott játékot, erőteljes motiváció a fejlesztési folyamatban. Emellett inspirál</w:t>
+      </w:r>
+      <w:r>
+        <w:t>ó</w:t>
+      </w:r>
+      <w:r>
+        <w:t xml:space="preserve"> az iparág folyamatos fejlődése és a karrierlehetőségek sokszínűsége, mert a játékfejlesztés területén megszerzett tapasztalatok és készségek értékesek</w:t>
+      </w:r>
+      <w:r>
+        <w:t xml:space="preserve"> lehetnek</w:t>
+      </w:r>
+      <w:r>
+        <w:t xml:space="preserve"> a munkaerőpiacon</w:t>
+      </w:r>
+      <w:r>
+        <w:t xml:space="preserve"> számos területen a játékfejlesztésen kívül is</w:t>
+      </w:r>
+      <w:r>
+        <w:t>.</w:t>
+      </w:r>
+      <w:r>
+        <w:t xml:space="preserve"> A kihívások is mérvadó ösztönzést jelentenek számomra. A komplex problémák megoldása, a technológiai akadályok leküzdése folyamatosan inspirál és serkent a tanulásra, fejlődésre. Továbbá, a kreatív és innovatív megoldások kidolgozása izgalmas és hálás </w:t>
+      </w:r>
+      <w:r>
+        <w:t>tevékenység</w:t>
+      </w:r>
+      <w:r>
+        <w:t>, amely lehetősé</w:t>
+      </w:r>
+      <w:r>
+        <w:t xml:space="preserve">get ad arra, hogy a feladat </w:t>
+      </w:r>
+      <w:r>
+        <w:t>során még tovább fejlesszem képességeimet.</w:t>
+      </w:r>
+    </w:p>
+    <w:p>
+      <w:pPr>
+        <w:pStyle w:val="Cmsor1"/>
+      </w:pPr>
+      <w:bookmarkStart w:id="4" w:name="_Toc166945516"/>
+      <w:r>
+        <w:t>A játékfejlesztés története:</w:t>
+      </w:r>
+      <w:bookmarkEnd w:id="4"/>
+    </w:p>
+    <w:p>
+      <w:r>
+        <w:t>Az emberek évezredek óta próbálnak szórakoztató</w:t>
+      </w:r>
+      <w:r>
+        <w:t xml:space="preserve"> és unaloműző</w:t>
+      </w:r>
+      <w:r>
+        <w:t xml:space="preserve"> tevékenységeket találni. Az egyik legelterjedtebb és legrégebbi módszer erre a játék. A múltban a játékkészítés egyszerű kézzel készített játékokkal kezdődött, és az évszázadok során a technológiai és kulturális változásoknak köszönhetően fejlődött. </w:t>
+      </w:r>
+    </w:p>
+    <w:p>
+      <w:r>
+        <w:t>A játékfejlesztés történetének korai szakaszában az emberek egyszerű játékokat hoztak létre, például fafaragásokat, homok- és kavicsos játékokat vagy társasjátékokat. Ezek a játékok gyakran kézzel, e</w:t>
+      </w:r>
+      <w:r>
+        <w:t>gyszerű anyagokból készültek. (</w:t>
+      </w:r>
+      <w:r>
+        <w:t xml:space="preserve">például: </w:t>
+      </w:r>
+      <w:r>
+        <w:t>fák, kövek, agyag, termések, növények, szarvak és agyarak) Ezek</w:t>
+      </w:r>
+      <w:r>
+        <w:t xml:space="preserve"> nagyon népszerűek, és gyakran használtak voltak társadalmi, vallási vagy oktatási célokra.</w:t>
+      </w:r>
+      <w:r>
+        <w:t xml:space="preserve"> Továbbá, jellemző volt még, hogy a család tagjai, ismerősök vagy</w:t>
+      </w:r>
+      <w:r>
+        <w:t xml:space="preserve"> éppen</w:t>
+      </w:r>
+      <w:r>
+        <w:t xml:space="preserve"> saját kezűleg készítették a játékokat.</w:t>
+      </w:r>
+    </w:p>
+    <w:p>
+      <w:r>
+        <w:t>A játékfejlesztés igazi áttörése az ipari forradalommal és a technológia fej</w:t>
+      </w:r>
+      <w:r>
+        <w:t>l</w:t>
+      </w:r>
+      <w:r>
+        <w:t>ődésével kezdődött. A 20. század elején megjelentek az első mechanikus játékok, majd később az elektromos játékok és a flippergépek. Ezzel együtt népszerűségük is kezdett egyre elterjedtebbé válni a világon.</w:t>
+      </w:r>
+      <w:r>
+        <w:t xml:space="preserve"> A játékok anyagát tekintve a természetben is könnyen megtalálható anyagokat felváltotta a műanyag, </w:t>
+      </w:r>
+      <w:r>
+        <w:t xml:space="preserve">a </w:t>
+      </w:r>
+      <w:r>
+        <w:t>fémek és egyéb szintetikus anyagok.</w:t>
+      </w:r>
+    </w:p>
+    <w:p>
+      <w:r>
+        <w:t>Az első digitális számítógépek megjelenésével, új lehetőségek nyíltak meg a játékfejlesztés számára. Az 1958-ban kifejlesztett "Tennis for Two" például az egyik első digitális számítógépes játék volt, amely egy egyszerű teniszszimu</w:t>
+      </w:r>
+      <w:r>
+        <w:t>lációt nyújtott a játékosoknak.</w:t>
+      </w:r>
+    </w:p>
+    <w:p>
+      <w:r>
+        <w:t>Az 1970-es években megjelentek az első videojátékok, mint például a "Pong", amelyeket</w:t>
+      </w:r>
+      <w:r>
+        <w:t xml:space="preserve"> már a</w:t>
+      </w:r>
+      <w:r>
+        <w:t xml:space="preserve"> szórakoztató elektronikai iparágban dolgozó vállalatok fejlesztettek ki.</w:t>
+      </w:r>
+      <w:r>
+        <w:t xml:space="preserve"> A videojátékok az 1980-as években és az 1990-es évek elején robbanásszerűen terjedtek, az első otthoni konzolok és személyi számítógépek lehetővé tették a játékosok számára, hogy otthon is élvezhessék a játékokat.</w:t>
+      </w:r>
+    </w:p>
+    <w:p>
       <w:r>
         <w:lastRenderedPageBreak/>
-        <w:t>élményeket nyújtson a játékosoknak. A</w:t>
-      </w:r>
-      <w:r>
-        <w:t>z a tudat, hogy mások is élvezhetik</w:t>
-      </w:r>
-      <w:r>
-        <w:t xml:space="preserve"> az általam létrehozott játékot, erőteljes motiváció a fejlesztési folyamatban. Emellett inspirál</w:t>
-      </w:r>
-      <w:r>
-        <w:t>ó</w:t>
-      </w:r>
-      <w:r>
-        <w:t xml:space="preserve"> az iparág folyamatos fejlődése és a karrierlehetőségek sokszínűsége, mert a játékfejlesztés területén megszerzett tapasztalatok és készségek értékesek</w:t>
-      </w:r>
-      <w:r>
-        <w:t xml:space="preserve"> lehetnek</w:t>
-      </w:r>
-      <w:r>
-        <w:t xml:space="preserve"> a munkaerőpiacon</w:t>
-      </w:r>
-      <w:r>
-        <w:t xml:space="preserve"> számos területen a játékfejlesztésen kívül is</w:t>
-      </w:r>
-      <w:r>
-        <w:t>.</w:t>
-      </w:r>
-      <w:r>
-        <w:t xml:space="preserve"> A kihívások is mérvadó ösztönzést jelentenek számomra. A komplex problémák megoldása, a technológiai akadályok leküzdése folyamatosan inspirál és serkent a tanulásra, fejlődésre. Továbbá, a kreatív és innovatív megoldások kidolgozása izgalmas és hálás </w:t>
-      </w:r>
-      <w:r>
-        <w:t>tevékenység</w:t>
-      </w:r>
-      <w:r>
-        <w:t>, amely lehetősé</w:t>
-      </w:r>
-      <w:r>
-        <w:t xml:space="preserve">get ad arra, hogy a feladat </w:t>
-      </w:r>
-      <w:r>
-        <w:t>során még tovább fejlesszem képességeimet.</w:t>
-      </w:r>
-    </w:p>
-    <w:p>
-      <w:pPr>
-        <w:pStyle w:val="Cmsor1"/>
-      </w:pPr>
-      <w:bookmarkStart w:id="4" w:name="_Toc166772783"/>
-      <w:r>
-        <w:t>A játékfejlesztés története:</w:t>
-      </w:r>
-      <w:bookmarkEnd w:id="4"/>
-    </w:p>
-    <w:p>
-      <w:r>
-        <w:t>Az emberek évezredek óta próbálnak szórakoztató</w:t>
-      </w:r>
-      <w:r>
-        <w:t xml:space="preserve"> és unaloműző</w:t>
-      </w:r>
-      <w:r>
-        <w:t xml:space="preserve"> tevékenységeket találni. Az egyik legelterjedtebb és legrégebbi módszer erre a játék. A múltban a játékkészítés egyszerű kézzel készített játékokkal kezdődött, és az évszázadok során a technológiai és kulturális változásoknak köszönhetően fejlődött. </w:t>
-      </w:r>
-    </w:p>
-    <w:p>
-      <w:r>
-        <w:t>A játékfejlesztés történetének korai szakaszában az emberek egyszerű játékokat hoztak létre, például fafaragásokat, homok- és kavicsos játékokat vagy társasjátékokat. Ezek a játékok gyakran kézzel, e</w:t>
-      </w:r>
-      <w:r>
-        <w:t>gyszerű anyagokból készültek. (</w:t>
-      </w:r>
-      <w:r>
-        <w:t xml:space="preserve">például: </w:t>
-      </w:r>
-      <w:r>
-        <w:t>fák, kövek, agyag, termések, növények, szarvak és agyarak) Ezek</w:t>
-      </w:r>
-      <w:r>
-        <w:t xml:space="preserve"> nagyon népszerűek, és gyakran használtak voltak társadalmi, vallási vagy oktatási célokra.</w:t>
-      </w:r>
-      <w:r>
-        <w:t xml:space="preserve"> Továbbá, jellemző volt még, hogy a család tagjai, ismerősök vagy</w:t>
-      </w:r>
-      <w:r>
-        <w:t xml:space="preserve"> éppen</w:t>
-      </w:r>
-      <w:r>
-        <w:t xml:space="preserve"> saját kezűleg készítették a játékokat.</w:t>
-      </w:r>
-    </w:p>
-    <w:p>
-      <w:r>
-        <w:t>A játékfejlesztés igazi áttörése az ipari forradalommal és a technológia fej</w:t>
-      </w:r>
-      <w:r>
-        <w:t>l</w:t>
-      </w:r>
-      <w:r>
-        <w:t>ődésével kezdődött. A 20. század elején megjelentek az első mechanikus játékok, majd később az elektromos játékok és a flippergépek. Ezzel együtt népszerűségük is kezdett egyre elterjedtebbé válni a világon.</w:t>
-      </w:r>
-      <w:r>
-        <w:t xml:space="preserve"> A játékok anyagát tekintve a természetben is könnyen megtalálható anyagokat felváltotta a műanyag, </w:t>
-      </w:r>
-      <w:r>
-        <w:t xml:space="preserve">a </w:t>
-      </w:r>
-      <w:r>
-        <w:t>fémek és egyéb szintetikus anyagok.</w:t>
-      </w:r>
-    </w:p>
-    <w:p>
-      <w:r>
-        <w:t>Az első digitális számítógépek megjelenésével, új lehetőségek nyíltak meg a játékfejlesztés számára. Az 1958-ban kifejlesztett "Tennis for Two" például az egyik első digitális számítógépes játék volt, amely egy egyszerű teniszszimu</w:t>
-      </w:r>
-      <w:r>
-        <w:t>lációt nyújtott a játékosoknak.</w:t>
-      </w:r>
-    </w:p>
-    <w:p>
-      <w:r>
-        <w:t>Az 1970-es években megjelentek az első videojátékok, mint például a "Pong", amelyeket</w:t>
-      </w:r>
-      <w:r>
-        <w:t xml:space="preserve"> már a</w:t>
-      </w:r>
-      <w:r>
-        <w:t xml:space="preserve"> szórakoztató elektronikai iparágban dolgozó vállalatok fejlesztettek ki.</w:t>
-      </w:r>
-      <w:r>
-        <w:t xml:space="preserve"> A videojátékok az 1980-as években és az 1990-es évek elején robbanásszerűen terjedtek, az első otthoni konzolok és személyi számítógépek lehetővé tették a játékosok számára, hogy otthon is élvezhessék a játékokat.</w:t>
-      </w:r>
-    </w:p>
-    <w:p>
-      <w:r>
-        <w:t xml:space="preserve">Az internet térnyerésével és a mobiltechnológia fejlődésével az elmúlt években újabb nagy változások történtek a játékfejlesztés területén. Nem kellett sokat várni a játékforgalmazó platformok megjelenésére sem. Ezeken keresztül elérhetők, </w:t>
-      </w:r>
-      <w:r>
-        <w:lastRenderedPageBreak/>
-        <w:t>letölthetők (ha szükséges) és játszhatók a videójátékok, beleértve az asztali számítógépeket, a konzolokat, a mobiltelefonokat és a böngészőket.</w:t>
+        <w:t>Az internet térnyerésével és a mobiltechnológia fejlődésével az elmúlt években újabb nagy változások történtek a játékfejlesztés területén. Nem kellett sokat várni a játékforgalmazó platformok megjelenésére sem. Ezeken keresztül elérhetők, letölthetők (ha szükséges) és játszhatók a videójátékok, beleértve az asztali számítógépeket, a konzolokat, a mobiltelefonokat és a böngészőket.</w:t>
       </w:r>
     </w:p>
     <w:p>
@@ -2431,8 +2499,9 @@
       <w:pPr>
         <w:pStyle w:val="Cmsor1"/>
       </w:pPr>
-      <w:bookmarkStart w:id="5" w:name="_Toc166772784"/>
-      <w:r>
+      <w:bookmarkStart w:id="5" w:name="_Toc166945517"/>
+      <w:r>
+        <w:lastRenderedPageBreak/>
         <w:t>A játékpiac h</w:t>
       </w:r>
       <w:r>
@@ -2444,7 +2513,7 @@
       <w:pPr>
         <w:pStyle w:val="Cmsor2"/>
       </w:pPr>
-      <w:bookmarkStart w:id="6" w:name="_Toc166772785"/>
+      <w:bookmarkStart w:id="6" w:name="_Toc166945518"/>
       <w:r>
         <w:t>Történelmi áttekintés:</w:t>
       </w:r>
@@ -2467,20 +2536,37 @@
         <w:t>. Az elmúlt évtized</w:t>
       </w:r>
       <w:r>
-        <w:t>ek során a videojátékok számottevő</w:t>
+        <w:t>ek alatt</w:t>
+      </w:r>
+      <w:r>
+        <w:t xml:space="preserve"> a videojátékok számottevő</w:t>
       </w:r>
       <w:r>
         <w:t xml:space="preserve"> átalakuláson mentek keresztül, mind technológiai, mind gaz</w:t>
       </w:r>
       <w:r>
-        <w:t>dasági szempontból. Ez a terület</w:t>
-      </w:r>
-      <w:r>
-        <w:t xml:space="preserve"> ma már nemcsak a </w:t>
-      </w:r>
-      <w:r>
-        <w:lastRenderedPageBreak/>
-        <w:t>gyerekek és a tinédzserek szórakozását szolgálja, hanem széles körű demográfiai csoportokat vonz, beleértve a felnőtteket és az idősebb generációkat is.</w:t>
+        <w:t>dasági szempontból</w:t>
+      </w:r>
+      <w:r>
+        <w:t xml:space="preserve"> nézve</w:t>
+      </w:r>
+      <w:r>
+        <w:t>. Ez a terület</w:t>
+      </w:r>
+      <w:r>
+        <w:t xml:space="preserve"> ma már nemcsak a gyerekek és a tinédzserek szórakozását szolgálj</w:t>
+      </w:r>
+      <w:r>
+        <w:t>a, hanem széles körű</w:t>
+      </w:r>
+      <w:r>
+        <w:t xml:space="preserve"> csoportokat vonz, beleértve a felnőtteket és az idősebb generáci</w:t>
+      </w:r>
+      <w:r>
+        <w:t>ó</w:t>
+      </w:r>
+      <w:r>
+        <w:t>t is.</w:t>
       </w:r>
       <w:r>
         <w:t xml:space="preserve"> Az egyszerű, kétdimenziós játékoktól kezdve a mai napig, amikor már fotórealisztikus grafikákat és összetett játékmechanikákat kínálnak, a videojátékok rendkívül sokat fejlődtek.</w:t>
@@ -2493,16 +2579,16 @@
           <w:lang w:eastAsia="hu-HU"/>
         </w:rPr>
         <w:drawing>
-          <wp:anchor distT="0" distB="0" distL="114300" distR="114300" simplePos="0" relativeHeight="251667456" behindDoc="0" locked="0" layoutInCell="1" allowOverlap="1" wp14:anchorId="0CD97F75" wp14:editId="0EFB5431">
+          <wp:anchor distT="0" distB="0" distL="114300" distR="114300" simplePos="0" relativeHeight="251667456" behindDoc="0" locked="0" layoutInCell="1" allowOverlap="1" wp14:anchorId="6884E2D3" wp14:editId="4CFEB449">
             <wp:simplePos x="0" y="0"/>
             <wp:positionH relativeFrom="margin">
-              <wp:posOffset>2120265</wp:posOffset>
+              <wp:posOffset>2287905</wp:posOffset>
             </wp:positionH>
             <wp:positionV relativeFrom="margin">
-              <wp:posOffset>1030605</wp:posOffset>
+              <wp:posOffset>2219325</wp:posOffset>
             </wp:positionV>
-            <wp:extent cx="3383280" cy="2359660"/>
-            <wp:effectExtent l="152400" t="133350" r="160020" b="173990"/>
+            <wp:extent cx="3383280" cy="2270760"/>
+            <wp:effectExtent l="152400" t="133350" r="160020" b="167640"/>
             <wp:wrapSquare wrapText="bothSides"/>
             <wp:docPr id="9" name="Kép 9"/>
             <wp:cNvGraphicFramePr>
@@ -2530,7 +2616,7 @@
                   <pic:spPr>
                     <a:xfrm>
                       <a:off x="0" y="0"/>
-                      <a:ext cx="3383280" cy="2359660"/>
+                      <a:ext cx="3383280" cy="2270760"/>
                     </a:xfrm>
                     <a:prstGeom prst="rect">
                       <a:avLst/>
@@ -2653,14 +2739,20 @@
         <w:t xml:space="preserve"> </w:t>
       </w:r>
       <w:r>
-        <w:t>Ha pedig visszatekintünk húsz évvel ezelőttre, 2003-ban a piac mérete csupán 20 milliárd dollár körül mozgott. Ez a növekedés mutatja, hogy mennyivel nagyobb pénz van most a videojáték-iparban, mint korábban.</w:t>
+        <w:t>Ha pedig viss</w:t>
+      </w:r>
+      <w:r>
+        <w:t>zatekintünk húsz évvel megelőzően</w:t>
+      </w:r>
+      <w:r>
+        <w:t>, 2003-ban a piac mérete csupán 20 milliárd dollár körül mozgott. Ez a növekedés mutatja, hogy mennyivel nagyobb pénz van most a videojáték-iparban, mint korábban.</w:t>
       </w:r>
     </w:p>
     <w:p>
       <w:pPr>
         <w:pStyle w:val="Cmsor2"/>
       </w:pPr>
-      <w:bookmarkStart w:id="7" w:name="_Toc166772786"/>
+      <w:bookmarkStart w:id="7" w:name="_Toc166945519"/>
       <w:r>
         <w:t>A piac hajtóereje:</w:t>
       </w:r>
@@ -2686,7 +2778,19 @@
         <w:rPr>
           <w:szCs w:val="26"/>
         </w:rPr>
-        <w:t>A mobil játékok az elmúlt években a videojáték-piac egyik legjelentősebb hajtóerejévé váltak. Az okostelefonok és táblagépek elterjedése lehetővé tette, hogy a játékok széles közönséghez jussanak el. A mobil játékok könnyen hozzáférhetők, gyakran ingyenesen letölthetők, és egyszerűen integrálhatók a mindennapi életbe, így egyre több ember számára jelentenek szórakozási lehetőséget. Az olyan játékok, említésként mint a "Candy Crush Saga", a "Clash of Clans" és a "Pokémon GO" hatalmas sikert arattak, és milliárd dolláros bevételeket generáltak. A mobil játékok bevételi modelljei, amelyek gyakran mikro</w:t>
+        <w:t>A mobil játékok az elmúlt években a videojáték-piac egyik legjelentősebb hajtóerejévé váltak. Az okostelefonok és táblagépek elterjedése lehetővé tette, hogy a játékok széles közönséghez jussanak el. A mobil játékok könnyen hozzáférhetők, gyakran ingyenesen letölthetők, és egyszerűen integrálhatók a mindennapi életbe, így egyre több ember számára jelentenek szórakozási lehetőséget. Az oly</w:t>
+      </w:r>
+      <w:r>
+        <w:rPr>
+          <w:szCs w:val="26"/>
+        </w:rPr>
+        <w:t>an játékok, említésként mint a Candy Crush Saga, a Clash of Clans és a Pokémon GO</w:t>
+      </w:r>
+      <w:r>
+        <w:rPr>
+          <w:szCs w:val="26"/>
+        </w:rPr>
+        <w:t xml:space="preserve"> hatalmas sikert arattak, és milliárd dolláros bevételeket generáltak. A mobil játékok bevételi modelljei, amelyek gyakran mikro</w:t>
       </w:r>
       <w:r>
         <w:rPr>
@@ -2704,7 +2808,14 @@
         <w:rPr>
           <w:szCs w:val="26"/>
         </w:rPr>
-        <w:t xml:space="preserve"> A mobil játékok gyakran úgy vannak tervezve, hogy rövid ideig tartó, de gyakori játmenetet kínáljanak, ami passzol a felhasználók napi rutinjához.</w:t>
+        <w:t xml:space="preserve"> A mobil játékok </w:t>
+      </w:r>
+      <w:r>
+        <w:rPr>
+          <w:szCs w:val="26"/>
+        </w:rPr>
+        <w:lastRenderedPageBreak/>
+        <w:t>gyakran úgy vannak tervezve, hogy rövid ideig tartó, de gyakori játmenetet kínáljanak, ami passzol a felhasználók napi rutinjához.</w:t>
       </w:r>
     </w:p>
     <w:p>
@@ -2722,7 +2833,23 @@
           <w:szCs w:val="26"/>
           <w:lang w:eastAsia="hu-HU"/>
         </w:rPr>
-        <w:t>Tehát a mobil játékok közkedveltségében álló tényezők</w:t>
+        <w:t>Tehát a</w:t>
+      </w:r>
+      <w:r>
+        <w:rPr>
+          <w:rFonts w:eastAsia="Times New Roman" w:cs="Times New Roman"/>
+          <w:szCs w:val="26"/>
+          <w:lang w:eastAsia="hu-HU"/>
+        </w:rPr>
+        <w:t xml:space="preserve"> mobil játékok közkedveltsége mögött</w:t>
+      </w:r>
+      <w:r>
+        <w:rPr>
+          <w:rFonts w:eastAsia="Times New Roman" w:cs="Times New Roman"/>
+          <w:szCs w:val="26"/>
+          <w:lang w:eastAsia="hu-HU"/>
+        </w:rPr>
+        <w:t xml:space="preserve"> álló tényezők</w:t>
       </w:r>
       <w:r>
         <w:rPr>
@@ -2753,7 +2880,6 @@
           <w:szCs w:val="26"/>
           <w:lang w:eastAsia="hu-HU"/>
         </w:rPr>
-        <w:lastRenderedPageBreak/>
         <w:t>Hozzáférhetőség</w:t>
       </w:r>
     </w:p>
@@ -2847,7 +2973,10 @@
         <w:t>Felkapottságána</w:t>
       </w:r>
       <w:r>
-        <w:t>k tényezői:</w:t>
+        <w:t>k szempontja</w:t>
+      </w:r>
+      <w:r>
+        <w:t>i:</w:t>
       </w:r>
     </w:p>
     <w:p>
@@ -2922,7 +3051,19 @@
         <w:t xml:space="preserve"> </w:t>
       </w:r>
       <w:r>
-        <w:t>A felhőalapú játéktechnológia lehetővé teszi a játékok futtatását bármilyen eszközön anélkül, hogy nagy teljesítményű hardverre lenne szüksége. A Microsoft xCloud és az NVIDIA GeForce Now olyan szolgáltatásokat nyújtanak, amelyekkel a játékokat futtatni tudjuk távoli szervereken, és a tartalmat megosztani az interneten keresztül a játékosok eszközeire. Ez a technológia különösen vonzó azok számára, akik nem rendelkeznek nagy teljesítményű játékkonzollal vagy PC-vel, de továbbra is szeretnék élvezni a legjobb játékokat. A felhőalapú játékok előnyei közé tartozik a hozzáférhetőség, a költséghatékonyság és a platformfüggetlenség, amely lehetővé teszi a játékosok számára, hogy bárhol és bármikor játszhassanak.</w:t>
+        <w:t>A</w:t>
+      </w:r>
+      <w:r>
+        <w:t xml:space="preserve"> felhőalapú játéktechnológia alkalmazásával futtathatunk játékokat</w:t>
+      </w:r>
+      <w:r>
+        <w:t xml:space="preserve"> bármilyen eszközön anélkül, hogy nagy teljesítményű hardverre lenne szüksége. A Microsoft xCloud és az NVIDIA GeForce Now olyan szolgáltatásokat nyújtanak, amelyekkel a játékokat futtatni tudjuk távoli szervereken, és a tartalmat megosztani az interneten keresztül a játékosok eszközeire. Ez a technológia különösen vonzó azok számára, akik nem rendelkeznek nagy teljesítményű játékkonzollal vagy PC-vel, de továbbr</w:t>
+      </w:r>
+      <w:r>
+        <w:t>a is szeretnék élvezni a legújabb, nagyobb hardverigénnyel rendelkező</w:t>
+      </w:r>
+      <w:r>
+        <w:t xml:space="preserve"> játékokat. A felhőalapú játékok előnyei közé tartozik a hozzáférhetőség, a költséghatékonyság és a platformfüggetlenség, amely lehetővé teszi a játékosok számára, hogy bárhol és bármikor játszhassanak.</w:t>
       </w:r>
     </w:p>
     <w:p>
@@ -2987,7 +3128,17 @@
         <w:t xml:space="preserve"> </w:t>
       </w:r>
       <w:r>
-        <w:t>Az előfizetéses modellek egyre nagyobb előretörést érnek el a videojáték-iparban. Az olyan szolgáltatások, mint a Microsoft Xbox Game Pass, a PlayStation Plus, a Ubisoft+ és az EA Play, a játékok széles könyvtárához biztosítanak hozzáférést rögzített havi díj ellenében. Ezen megoldások a játékosok számára költséghatékony hozzáférést biztosít számos játékhoz, míg a fejlesztők és kiadók számára folyamatos bevételi forrást jelentenek</w:t>
+        <w:t>Az előfizetéses modellek egyre na</w:t>
+      </w:r>
+      <w:r>
+        <w:t>gyobb előretörést</w:t>
+      </w:r>
+      <w:r>
+        <w:t xml:space="preserve"> érnek el a videojáték-iparban. Az olyan szolgáltatások, mint a Microsoft Xbox Game Pass, a PlayStation Plus, a Ubisoft+ és az EA Play, a játékok széles könyvtárához biztosítanak </w:t>
+      </w:r>
+      <w:r>
+        <w:lastRenderedPageBreak/>
+        <w:t>hozzáférést rögzített havi díj ellenében. Ezen megoldások a játékosok számára költséghatékony hozzáférést biztosít számos játékhoz, míg a fejlesztők és kiadók számára folyamatos bevételi forrást jelentenek</w:t>
       </w:r>
       <w:r>
         <w:t xml:space="preserve"> és hosszú távú lojalitást hoznak a játékosok részéről </w:t>
@@ -2998,7 +3149,6 @@
     </w:p>
     <w:p>
       <w:r>
-        <w:lastRenderedPageBreak/>
         <w:t>Popularitásának összetevői:</w:t>
       </w:r>
     </w:p>
@@ -3043,6 +3193,9 @@
       <w:r>
         <w:t>Hűség</w:t>
       </w:r>
+      <w:r>
+        <w:t xml:space="preserve"> a szolgáltatás felé</w:t>
+      </w:r>
     </w:p>
     <w:p>
       <w:pPr>
@@ -3058,6 +3211,9 @@
       <w:r>
         <w:t>Bevételbiztonság</w:t>
       </w:r>
+      <w:r>
+        <w:t xml:space="preserve"> (fix havi bevétel)</w:t>
+      </w:r>
     </w:p>
     <w:p>
       <w:pPr>
@@ -3069,7 +3225,10 @@
         <w:t>Összefoglalva a piac</w:t>
       </w:r>
       <w:r>
-        <w:t xml:space="preserve"> növekedését számos tényező hajtja, köztük a mobil játékok térnye</w:t>
+        <w:t xml:space="preserve"> növekedését számtalan</w:t>
+      </w:r>
+      <w:r>
+        <w:t xml:space="preserve"> tényező hajtja, köztük a mobil játékok térnye</w:t>
       </w:r>
       <w:r>
         <w:t>rése, az e-sportok népszerűsége</w:t>
@@ -3094,7 +3253,7 @@
       <w:pPr>
         <w:pStyle w:val="Cmsor2"/>
       </w:pPr>
-      <w:bookmarkStart w:id="8" w:name="_Toc166772787"/>
+      <w:bookmarkStart w:id="8" w:name="_Toc166945520"/>
       <w:r>
         <w:t>A piac eloszlása</w:t>
       </w:r>
@@ -3105,16 +3264,7 @@
     </w:p>
     <w:p>
       <w:r>
-        <w:t>A játékipar</w:t>
-      </w:r>
-      <w:r>
-        <w:t xml:space="preserve"> jel</w:t>
-      </w:r>
-      <w:r>
-        <w:t>entős mértékben eltér</w:t>
-      </w:r>
-      <w:r>
-        <w:t xml:space="preserve"> az eszközök típusa alapján, amelyeken a játékokat játszák. Az alábbiakban bemutatom a legfontosabb eszközkategóriákat és azok piaci részesedését:</w:t>
+        <w:t>A játékipar jelentős mértékben eltér az eszközök típusa alapján, amelyeken a játékokat játszák. Az alábbiakban bemutatom a legfontosabb eszközkategóriákat és azok piaci részesedését:</w:t>
       </w:r>
     </w:p>
     <w:p>
@@ -3124,9 +3274,9 @@
           <w:lang w:eastAsia="hu-HU"/>
         </w:rPr>
         <w:drawing>
-          <wp:inline distT="0" distB="0" distL="0" distR="0" wp14:anchorId="5AD9A77A" wp14:editId="6AFADEB1">
-            <wp:extent cx="5311563" cy="3156946"/>
-            <wp:effectExtent l="76200" t="57150" r="80010" b="120015"/>
+          <wp:inline distT="0" distB="0" distL="0" distR="0" wp14:anchorId="6257231E" wp14:editId="43EB247E">
+            <wp:extent cx="4549140" cy="2703795"/>
+            <wp:effectExtent l="76200" t="57150" r="80010" b="97155"/>
             <wp:docPr id="1" name="Kép 1"/>
             <wp:cNvGraphicFramePr>
               <a:graphicFrameLocks xmlns:a="http://schemas.openxmlformats.org/drawingml/2006/main" noChangeAspect="1"/>
@@ -3153,7 +3303,7 @@
                   <pic:spPr>
                     <a:xfrm>
                       <a:off x="0" y="0"/>
-                      <a:ext cx="5311563" cy="3156946"/>
+                      <a:ext cx="4572434" cy="2717640"/>
                     </a:xfrm>
                     <a:prstGeom prst="rect">
                       <a:avLst/>
@@ -3208,21 +3358,35 @@
           <w:sz w:val="26"/>
           <w:szCs w:val="26"/>
         </w:rPr>
-        <w:t>: A mobil ját</w:t>
-      </w:r>
-      <w:r>
-        <w:rPr>
-          <w:sz w:val="26"/>
-          <w:szCs w:val="26"/>
-        </w:rPr>
-        <w:t>ékok a legnag</w:t>
-      </w:r>
-      <w:r>
-        <w:rPr>
-          <w:sz w:val="26"/>
-          <w:szCs w:val="26"/>
-        </w:rPr>
-        <w:t>yobb piaci egységet képzik. 2023-ba</w:t>
+        <w:t>: A</w:t>
+      </w:r>
+      <w:r>
+        <w:rPr>
+          <w:sz w:val="26"/>
+          <w:szCs w:val="26"/>
+        </w:rPr>
+        <w:t xml:space="preserve"> legnag</w:t>
+      </w:r>
+      <w:r>
+        <w:rPr>
+          <w:sz w:val="26"/>
+          <w:szCs w:val="26"/>
+        </w:rPr>
+        <w:t>yobb piaci egységet kép</w:t>
+      </w:r>
+      <w:r>
+        <w:rPr>
+          <w:sz w:val="26"/>
+          <w:szCs w:val="26"/>
+        </w:rPr>
+        <w:t>e</w:t>
+      </w:r>
+      <w:r>
+        <w:rPr>
+          <w:sz w:val="26"/>
+          <w:szCs w:val="26"/>
+        </w:rPr>
+        <w:t>zik. 2023-ba</w:t>
       </w:r>
       <w:r>
         <w:rPr>
@@ -3250,7 +3414,15 @@
           <w:sz w:val="26"/>
           <w:szCs w:val="26"/>
         </w:rPr>
-        <w:t>%-át tették ki. Ennek a szegmensnek a növekedését a széleskörű okostelefon-használat, a könnyen hozzáférhető alkal</w:t>
+        <w:t xml:space="preserve">%-át tették ki. Ennek a szegmensnek a növekedését a </w:t>
+      </w:r>
+      <w:r>
+        <w:rPr>
+          <w:sz w:val="26"/>
+          <w:szCs w:val="26"/>
+        </w:rPr>
+        <w:lastRenderedPageBreak/>
+        <w:t>széleskörű okostelefon-használat, a könnyen hozzáférhető alkal</w:t>
       </w:r>
       <w:r>
         <w:rPr>
@@ -3302,7 +3474,6 @@
           <w:sz w:val="26"/>
           <w:szCs w:val="26"/>
         </w:rPr>
-        <w:lastRenderedPageBreak/>
         <w:t>Konzolos Játékok</w:t>
       </w:r>
       <w:r>
@@ -3310,14 +3481,14 @@
           <w:sz w:val="26"/>
           <w:szCs w:val="26"/>
         </w:rPr>
-        <w:t>: A konzolos játékok</w:t>
-      </w:r>
-      <w:r>
-        <w:rPr>
-          <w:sz w:val="26"/>
-          <w:szCs w:val="26"/>
-        </w:rPr>
-        <w:t xml:space="preserve"> foglalják el a második helyezést a területen</w:t>
+        <w:t>: Ez a kategória foglalja</w:t>
+      </w:r>
+      <w:r>
+        <w:rPr>
+          <w:sz w:val="26"/>
+          <w:szCs w:val="26"/>
+        </w:rPr>
+        <w:t xml:space="preserve"> el a második helyezést a területen</w:t>
       </w:r>
       <w:r>
         <w:rPr>
@@ -3338,21 +3509,28 @@
           <w:sz w:val="26"/>
           <w:szCs w:val="26"/>
         </w:rPr>
-        <w:t>%-át teszik ki. A konzolos játékok előnye, hogy magas színvonalú grafikai élményt nyújtanak, és gyakran kínálnak exkluzív címeket.</w:t>
-      </w:r>
-      <w:r>
-        <w:rPr>
-          <w:sz w:val="26"/>
-          <w:szCs w:val="26"/>
-        </w:rPr>
-        <w:t xml:space="preserve"> A konzolok</w:t>
-      </w:r>
-      <w:r>
-        <w:rPr>
-          <w:sz w:val="26"/>
-          <w:szCs w:val="26"/>
-        </w:rPr>
-        <w:t xml:space="preserve"> részesedés</w:t>
+        <w:t>%-át teszik ki. A konzolos játékok előnye, hogy magas színvonalú grafikai élményt nyújtanak, és gyakran kínálnak exkluzív</w:t>
+      </w:r>
+      <w:r>
+        <w:rPr>
+          <w:sz w:val="26"/>
+          <w:szCs w:val="26"/>
+        </w:rPr>
+        <w:t xml:space="preserve"> (csak a platformon elérhető)</w:t>
+      </w:r>
+      <w:r>
+        <w:rPr>
+          <w:sz w:val="26"/>
+          <w:szCs w:val="26"/>
+        </w:rPr>
+        <w:t xml:space="preserve"> címeket.</w:t>
+      </w:r>
+      <w:r>
+        <w:rPr>
+          <w:sz w:val="26"/>
+          <w:szCs w:val="26"/>
+        </w:rPr>
+        <w:t xml:space="preserve"> A konzolok részesedés</w:t>
       </w:r>
       <w:r>
         <w:rPr>
@@ -3380,7 +3558,87 @@
           <w:sz w:val="26"/>
           <w:szCs w:val="26"/>
         </w:rPr>
-        <w:t>n</w:t>
+        <w:t>n.</w:t>
+      </w:r>
+    </w:p>
+    <w:p>
+      <w:pPr>
+        <w:pStyle w:val="NormlWeb"/>
+        <w:rPr>
+          <w:sz w:val="26"/>
+          <w:szCs w:val="26"/>
+        </w:rPr>
+      </w:pPr>
+      <w:r>
+        <w:rPr>
+          <w:rStyle w:val="Kiemels2"/>
+          <w:sz w:val="26"/>
+          <w:szCs w:val="26"/>
+        </w:rPr>
+        <w:t>PC Játékok</w:t>
+      </w:r>
+      <w:r>
+        <w:rPr>
+          <w:sz w:val="26"/>
+          <w:szCs w:val="26"/>
+        </w:rPr>
+        <w:t xml:space="preserve">: </w:t>
+      </w:r>
+      <w:r>
+        <w:rPr>
+          <w:sz w:val="26"/>
+          <w:szCs w:val="26"/>
+        </w:rPr>
+        <w:t xml:space="preserve">A </w:t>
+      </w:r>
+      <w:r>
+        <w:rPr>
+          <w:sz w:val="26"/>
+          <w:szCs w:val="26"/>
+        </w:rPr>
+        <w:t>piaci részesedése</w:t>
+      </w:r>
+      <w:r>
+        <w:rPr>
+          <w:sz w:val="26"/>
+          <w:szCs w:val="26"/>
+        </w:rPr>
+        <w:t xml:space="preserve"> a PC</w:t>
+      </w:r>
+      <w:r>
+        <w:rPr>
+          <w:sz w:val="26"/>
+          <w:szCs w:val="26"/>
+        </w:rPr>
+        <w:t xml:space="preserve"> játékok</w:t>
+      </w:r>
+      <w:r>
+        <w:rPr>
+          <w:sz w:val="26"/>
+          <w:szCs w:val="26"/>
+        </w:rPr>
+        <w:t>nak</w:t>
+      </w:r>
+      <w:r>
+        <w:rPr>
+          <w:sz w:val="26"/>
+          <w:szCs w:val="26"/>
+        </w:rPr>
+        <w:t xml:space="preserve"> az elmúlt években mindig 20-25% körül moz</w:t>
+      </w:r>
+      <w:r>
+        <w:rPr>
+          <w:sz w:val="26"/>
+          <w:szCs w:val="26"/>
+        </w:rPr>
+        <w:t>g</w:t>
+      </w:r>
+      <w:r>
+        <w:rPr>
+          <w:sz w:val="26"/>
+          <w:szCs w:val="26"/>
+        </w:rPr>
+        <w:t>ott</w:t>
       </w:r>
       <w:r>
         <w:rPr>
@@ -3389,6 +3647,174 @@
         </w:rPr>
         <w:t>.</w:t>
       </w:r>
+      <w:r>
+        <w:rPr>
+          <w:sz w:val="26"/>
+          <w:szCs w:val="26"/>
+        </w:rPr>
+        <w:t xml:space="preserve"> A tavalyi kimutatás alapján a</w:t>
+      </w:r>
+      <w:r>
+        <w:rPr>
+          <w:sz w:val="26"/>
+          <w:szCs w:val="26"/>
+        </w:rPr>
+        <w:t xml:space="preserve"> 23%-ot ért</w:t>
+      </w:r>
+      <w:r>
+        <w:rPr>
+          <w:sz w:val="26"/>
+          <w:szCs w:val="26"/>
+        </w:rPr>
+        <w:t>e</w:t>
+      </w:r>
+      <w:r>
+        <w:rPr>
+          <w:sz w:val="26"/>
+          <w:szCs w:val="26"/>
+        </w:rPr>
+        <w:t xml:space="preserve"> el, amibe beletartozik a böngészőből futó játékokat kezdve a letölthető pc játékokig szinte minden.</w:t>
+      </w:r>
+      <w:r>
+        <w:rPr>
+          <w:sz w:val="26"/>
+          <w:szCs w:val="26"/>
+        </w:rPr>
+        <w:t xml:space="preserve"> Az asztali</w:t>
+      </w:r>
+      <w:r>
+        <w:rPr>
+          <w:sz w:val="26"/>
+          <w:szCs w:val="26"/>
+        </w:rPr>
+        <w:t xml:space="preserve"> </w:t>
+      </w:r>
+      <w:r>
+        <w:rPr>
+          <w:sz w:val="26"/>
+          <w:szCs w:val="26"/>
+        </w:rPr>
+        <w:t>számítógépeken</w:t>
+      </w:r>
+      <w:r>
+        <w:rPr>
+          <w:sz w:val="26"/>
+          <w:szCs w:val="26"/>
+        </w:rPr>
+        <w:t xml:space="preserve"> </w:t>
+      </w:r>
+      <w:r>
+        <w:rPr>
+          <w:sz w:val="26"/>
+          <w:szCs w:val="26"/>
+        </w:rPr>
+        <w:t>és laptop</w:t>
+      </w:r>
+      <w:r>
+        <w:rPr>
+          <w:sz w:val="26"/>
+          <w:szCs w:val="26"/>
+        </w:rPr>
+        <w:t>okon</w:t>
+      </w:r>
+      <w:r>
+        <w:rPr>
+          <w:sz w:val="26"/>
+          <w:szCs w:val="26"/>
+        </w:rPr>
+        <w:t xml:space="preserve"> játszott játékok</w:t>
+      </w:r>
+      <w:r>
+        <w:rPr>
+          <w:sz w:val="26"/>
+          <w:szCs w:val="26"/>
+        </w:rPr>
+        <w:t xml:space="preserve"> különösen népszer</w:t>
+      </w:r>
+      <w:r>
+        <w:rPr>
+          <w:sz w:val="26"/>
+          <w:szCs w:val="26"/>
+        </w:rPr>
+        <w:t>űek a keményvonalas játékosok</w:t>
+      </w:r>
+      <w:r>
+        <w:rPr>
+          <w:sz w:val="26"/>
+          <w:szCs w:val="26"/>
+        </w:rPr>
+        <w:t xml:space="preserve"> körében, akik a nagy teljes</w:t>
+      </w:r>
+      <w:r>
+        <w:rPr>
+          <w:sz w:val="26"/>
+          <w:szCs w:val="26"/>
+        </w:rPr>
+        <w:t>ítményű hardvereket és a széleskörű testre szabási</w:t>
+      </w:r>
+      <w:r>
+        <w:rPr>
+          <w:sz w:val="26"/>
+          <w:szCs w:val="26"/>
+        </w:rPr>
+        <w:t xml:space="preserve"> lehetőségeket értékelik</w:t>
+      </w:r>
+      <w:r>
+        <w:rPr>
+          <w:sz w:val="26"/>
+          <w:szCs w:val="26"/>
+        </w:rPr>
+        <w:t xml:space="preserve"> a leginkább</w:t>
+      </w:r>
+      <w:r>
+        <w:rPr>
+          <w:sz w:val="26"/>
+          <w:szCs w:val="26"/>
+        </w:rPr>
+        <w:t>. Az</w:t>
+      </w:r>
+      <w:r>
+        <w:rPr>
+          <w:sz w:val="26"/>
+          <w:szCs w:val="26"/>
+        </w:rPr>
+        <w:t xml:space="preserve"> online elérhető</w:t>
+      </w:r>
+      <w:r>
+        <w:rPr>
+          <w:sz w:val="26"/>
+          <w:szCs w:val="26"/>
+        </w:rPr>
+        <w:t xml:space="preserve"> értékesítési helyek, jelentősen hozzájárultak ehhez a területrészhez. </w:t>
+      </w:r>
+      <w:r>
+        <w:rPr>
+          <w:sz w:val="26"/>
+          <w:szCs w:val="26"/>
+        </w:rPr>
+        <w:t>A PC játékok</w:t>
+      </w:r>
+      <w:r>
+        <w:rPr>
+          <w:sz w:val="26"/>
+          <w:szCs w:val="26"/>
+        </w:rPr>
+        <w:t xml:space="preserve">: </w:t>
+      </w:r>
+      <w:r>
+        <w:rPr>
+          <w:sz w:val="26"/>
+          <w:szCs w:val="26"/>
+        </w:rPr>
+        <w:t>41,5</w:t>
+      </w:r>
+      <w:r>
+        <w:rPr>
+          <w:sz w:val="26"/>
+          <w:szCs w:val="26"/>
+        </w:rPr>
+        <w:t xml:space="preserve"> milliárd dollárt értek el a mért adatok alapján.</w:t>
+      </w:r>
     </w:p>
     <w:p>
       <w:pPr>
@@ -3400,39 +3826,24 @@
       </w:pPr>
       <w:r>
         <w:rPr>
-          <w:rStyle w:val="Kiemels2"/>
-          <w:sz w:val="26"/>
-          <w:szCs w:val="26"/>
-        </w:rPr>
-        <w:t>PC Játékok</w:t>
-      </w:r>
-      <w:r>
-        <w:rPr>
-          <w:sz w:val="26"/>
-          <w:szCs w:val="26"/>
-        </w:rPr>
-        <w:t>: A PC-s játékok piaci részesedése</w:t>
-      </w:r>
-      <w:r>
-        <w:rPr>
-          <w:sz w:val="26"/>
-          <w:szCs w:val="26"/>
-        </w:rPr>
-        <w:t xml:space="preserve"> az elmúlt években mindig 20-25% körül moz</w:t>
-      </w:r>
-      <w:r>
-        <w:rPr>
-          <w:sz w:val="26"/>
-          <w:szCs w:val="26"/>
-        </w:rPr>
-        <w:t>g</w:t>
-      </w:r>
-      <w:r>
-        <w:rPr>
-          <w:sz w:val="26"/>
-          <w:szCs w:val="26"/>
-        </w:rPr>
-        <w:t>ott</w:t>
+          <w:sz w:val="26"/>
+          <w:szCs w:val="26"/>
+        </w:rPr>
+        <w:t>A videoj</w:t>
+      </w:r>
+      <w:r>
+        <w:rPr>
+          <w:sz w:val="26"/>
+          <w:szCs w:val="26"/>
+        </w:rPr>
+        <w:t>áték-piac eloszlása földrajzi</w:t>
+      </w:r>
+      <w:r>
+        <w:rPr>
+          <w:sz w:val="26"/>
+          <w:szCs w:val="26"/>
+        </w:rPr>
+        <w:t xml:space="preserve"> szempontból is megfigyelésre érdemes</w:t>
       </w:r>
       <w:r>
         <w:rPr>
@@ -3441,181 +3852,6 @@
         </w:rPr>
         <w:t>.</w:t>
       </w:r>
-      <w:r>
-        <w:rPr>
-          <w:sz w:val="26"/>
-          <w:szCs w:val="26"/>
-        </w:rPr>
-        <w:t xml:space="preserve"> Jelen esetben a 23%-ot ért el, amibe beletartozik a böngészőből futó játékokat kezdve a letölthető pc játékokig szinte minden.</w:t>
-      </w:r>
-      <w:r>
-        <w:rPr>
-          <w:sz w:val="26"/>
-          <w:szCs w:val="26"/>
-        </w:rPr>
-        <w:t xml:space="preserve"> Az asztali</w:t>
-      </w:r>
-      <w:r>
-        <w:rPr>
-          <w:sz w:val="26"/>
-          <w:szCs w:val="26"/>
-        </w:rPr>
-        <w:t xml:space="preserve"> </w:t>
-      </w:r>
-      <w:r>
-        <w:rPr>
-          <w:sz w:val="26"/>
-          <w:szCs w:val="26"/>
-        </w:rPr>
-        <w:t>számítógépeken</w:t>
-      </w:r>
-      <w:r>
-        <w:rPr>
-          <w:sz w:val="26"/>
-          <w:szCs w:val="26"/>
-        </w:rPr>
-        <w:t xml:space="preserve"> </w:t>
-      </w:r>
-      <w:r>
-        <w:rPr>
-          <w:sz w:val="26"/>
-          <w:szCs w:val="26"/>
-        </w:rPr>
-        <w:t>és laptop</w:t>
-      </w:r>
-      <w:r>
-        <w:rPr>
-          <w:sz w:val="26"/>
-          <w:szCs w:val="26"/>
-        </w:rPr>
-        <w:t>okon</w:t>
-      </w:r>
-      <w:r>
-        <w:rPr>
-          <w:sz w:val="26"/>
-          <w:szCs w:val="26"/>
-        </w:rPr>
-        <w:t xml:space="preserve"> játszott játékok</w:t>
-      </w:r>
-      <w:r>
-        <w:rPr>
-          <w:sz w:val="26"/>
-          <w:szCs w:val="26"/>
-        </w:rPr>
-        <w:t xml:space="preserve"> különösen népszer</w:t>
-      </w:r>
-      <w:r>
-        <w:rPr>
-          <w:sz w:val="26"/>
-          <w:szCs w:val="26"/>
-        </w:rPr>
-        <w:t>űek a keményvonalas játékosok</w:t>
-      </w:r>
-      <w:r>
-        <w:rPr>
-          <w:sz w:val="26"/>
-          <w:szCs w:val="26"/>
-        </w:rPr>
-        <w:t xml:space="preserve"> körében, akik a nagy teljes</w:t>
-      </w:r>
-      <w:r>
-        <w:rPr>
-          <w:sz w:val="26"/>
-          <w:szCs w:val="26"/>
-        </w:rPr>
-        <w:t>ítményű hardvereket és a széleskörű testre szabási</w:t>
-      </w:r>
-      <w:r>
-        <w:rPr>
-          <w:sz w:val="26"/>
-          <w:szCs w:val="26"/>
-        </w:rPr>
-        <w:t xml:space="preserve"> lehetőségeket értékelik</w:t>
-      </w:r>
-      <w:r>
-        <w:rPr>
-          <w:sz w:val="26"/>
-          <w:szCs w:val="26"/>
-        </w:rPr>
-        <w:t xml:space="preserve"> a leginkább</w:t>
-      </w:r>
-      <w:r>
-        <w:rPr>
-          <w:sz w:val="26"/>
-          <w:szCs w:val="26"/>
-        </w:rPr>
-        <w:t>. Az</w:t>
-      </w:r>
-      <w:r>
-        <w:rPr>
-          <w:sz w:val="26"/>
-          <w:szCs w:val="26"/>
-        </w:rPr>
-        <w:t xml:space="preserve"> online elérhető</w:t>
-      </w:r>
-      <w:r>
-        <w:rPr>
-          <w:sz w:val="26"/>
-          <w:szCs w:val="26"/>
-        </w:rPr>
-        <w:t xml:space="preserve"> értékesítési helyek, jelentősen hozzájárultak ehhez a területrészhez. </w:t>
-      </w:r>
-      <w:r>
-        <w:rPr>
-          <w:sz w:val="26"/>
-          <w:szCs w:val="26"/>
-        </w:rPr>
-        <w:t>A PC játékok</w:t>
-      </w:r>
-      <w:r>
-        <w:rPr>
-          <w:sz w:val="26"/>
-          <w:szCs w:val="26"/>
-        </w:rPr>
-        <w:t xml:space="preserve">: </w:t>
-      </w:r>
-      <w:r>
-        <w:rPr>
-          <w:sz w:val="26"/>
-          <w:szCs w:val="26"/>
-        </w:rPr>
-        <w:t>41,5</w:t>
-      </w:r>
-      <w:r>
-        <w:rPr>
-          <w:sz w:val="26"/>
-          <w:szCs w:val="26"/>
-        </w:rPr>
-        <w:t xml:space="preserve"> milliárd dollárt ért</w:t>
-      </w:r>
-      <w:r>
-        <w:rPr>
-          <w:sz w:val="26"/>
-          <w:szCs w:val="26"/>
-        </w:rPr>
-        <w:t>ek</w:t>
-      </w:r>
-      <w:r>
-        <w:rPr>
-          <w:sz w:val="26"/>
-          <w:szCs w:val="26"/>
-        </w:rPr>
-        <w:t xml:space="preserve"> el</w:t>
-      </w:r>
-      <w:r>
-        <w:rPr>
-          <w:sz w:val="26"/>
-          <w:szCs w:val="26"/>
-        </w:rPr>
-        <w:t xml:space="preserve"> a mért adatok alapján</w:t>
-      </w:r>
-      <w:r>
-        <w:rPr>
-          <w:sz w:val="26"/>
-          <w:szCs w:val="26"/>
-        </w:rPr>
-        <w:t>.</w:t>
-      </w:r>
     </w:p>
     <w:p>
       <w:pPr>
@@ -3627,49 +3863,12 @@
       </w:pPr>
       <w:r>
         <w:rPr>
-          <w:sz w:val="26"/>
-          <w:szCs w:val="26"/>
-        </w:rPr>
-        <w:t>A videoj</w:t>
-      </w:r>
-      <w:r>
-        <w:rPr>
-          <w:sz w:val="26"/>
-          <w:szCs w:val="26"/>
-        </w:rPr>
-        <w:t>áték-piac eloszlása földrajzi</w:t>
-      </w:r>
-      <w:r>
-        <w:rPr>
-          <w:sz w:val="26"/>
-          <w:szCs w:val="26"/>
-        </w:rPr>
-        <w:t xml:space="preserve"> szempontból is megfigyelésre érdemes</w:t>
-      </w:r>
-      <w:r>
-        <w:rPr>
-          <w:sz w:val="26"/>
-          <w:szCs w:val="26"/>
-        </w:rPr>
-        <w:t>.</w:t>
-      </w:r>
-    </w:p>
-    <w:p>
-      <w:pPr>
-        <w:pStyle w:val="NormlWeb"/>
-        <w:rPr>
-          <w:sz w:val="26"/>
-          <w:szCs w:val="26"/>
-        </w:rPr>
-      </w:pPr>
-      <w:r>
-        <w:rPr>
           <w:noProof/>
           <w:sz w:val="26"/>
           <w:szCs w:val="26"/>
         </w:rPr>
         <w:drawing>
-          <wp:inline distT="0" distB="0" distL="0" distR="0" wp14:anchorId="353E114E" wp14:editId="292AB17B">
+          <wp:inline distT="0" distB="0" distL="0" distR="0" wp14:anchorId="2EE3D383" wp14:editId="753604FB">
             <wp:extent cx="5593080" cy="3349048"/>
             <wp:effectExtent l="76200" t="57150" r="64770" b="118110"/>
             <wp:docPr id="11" name="Kép 11"/>
@@ -3769,7 +3968,15 @@
           <w:sz w:val="26"/>
           <w:szCs w:val="26"/>
         </w:rPr>
-        <w:t>a legnagyobb és legdinamikusabban növekvő videojáték-piacot képviseli. Kína önmagában a globális bevételek több mint egyharmadát generálja, főként a mobil játékok révén. Japán pedig a konzolos és mobil játékok egyik legnagyobb piaca.</w:t>
+        <w:t xml:space="preserve">a legnagyobb és legdinamikusabban növekvő videojáték-piacot képviseli. Kína önmagában a globális bevételek több mint egyharmadát generálja, főként a mobil játékok </w:t>
+      </w:r>
+      <w:r>
+        <w:rPr>
+          <w:sz w:val="26"/>
+          <w:szCs w:val="26"/>
+        </w:rPr>
+        <w:lastRenderedPageBreak/>
+        <w:t>révén. Japán pedig a konzolos és mobil játékok egyik legnagyobb piaca.</w:t>
       </w:r>
       <w:r>
         <w:rPr>
@@ -3796,14 +4003,7 @@
           <w:sz w:val="26"/>
           <w:szCs w:val="26"/>
         </w:rPr>
-        <w:t xml:space="preserve">A következő nagy bevételt jelentő kontinens, nem más mint Észak-Amerika 27%-al. </w:t>
-      </w:r>
-      <w:r>
-        <w:rPr>
-          <w:sz w:val="26"/>
-          <w:szCs w:val="26"/>
-        </w:rPr>
-        <w:t>Ez a régió a konzolos és PC-s játékok terén különösen erős.</w:t>
+        <w:t>A következő nagy bevételt jelentő kontinens, nem más mint Észak-Amerika 27%-al. Ez a régió a konzolos és PC-s játékok terén különösen erős.</w:t>
       </w:r>
     </w:p>
     <w:p>
@@ -3823,29 +4023,7 @@
           <w:sz w:val="26"/>
           <w:szCs w:val="26"/>
         </w:rPr>
-        <w:lastRenderedPageBreak/>
-        <w:t>Európa szintén számottevő</w:t>
-      </w:r>
-      <w:r>
-        <w:rPr>
-          <w:sz w:val="26"/>
-          <w:szCs w:val="26"/>
-        </w:rPr>
-        <w:t xml:space="preserve"> piaci részesedéssel bír</w:t>
-      </w:r>
-      <w:r>
-        <w:rPr>
-          <w:sz w:val="26"/>
-          <w:szCs w:val="26"/>
-        </w:rPr>
-        <w:t xml:space="preserve"> (18%)</w:t>
-      </w:r>
-      <w:r>
-        <w:rPr>
-          <w:sz w:val="26"/>
-          <w:szCs w:val="26"/>
-        </w:rPr>
-        <w:t>, különösen az Egyesült Királyság, Németország, és Franciaország révén. Az európai piac sokszínűsége miatt a konzolos, PC-s, és mobil játékok egyaránt népszerűek.</w:t>
+        <w:t>Európa szintén számottevő piaci részesedéssel bír (18%), különösen az Egyesült Királyság, Németország, és Franciaország révén. Az európai piac sokszínűsége miatt a konzolos, PC-s, és mobil játékok egyaránt népszerűek.</w:t>
       </w:r>
     </w:p>
     <w:p>
@@ -3909,37 +4087,1431 @@
         </w:rPr>
         <w:t>terjednek leginkább a térségben megtalálható országokban.</w:t>
       </w:r>
-      <w:bookmarkStart w:id="9" w:name="_GoBack"/>
+    </w:p>
+    <w:p>
+      <w:pPr>
+        <w:pStyle w:val="Cmsor1"/>
+      </w:pPr>
+      <w:bookmarkStart w:id="9" w:name="_Toc166945521"/>
+      <w:r>
+        <w:t>A j</w:t>
+      </w:r>
+      <w:r>
+        <w:t>átékfejlesztésnél használt alapfogalmak:</w:t>
+      </w:r>
       <w:bookmarkEnd w:id="9"/>
     </w:p>
     <w:p>
+      <w:r>
+        <w:t xml:space="preserve">A videojátékok fejlesztése egy </w:t>
+      </w:r>
+      <w:r>
+        <w:t>összetett folyamat, amely jó néhány</w:t>
+      </w:r>
+      <w:r>
+        <w:t xml:space="preserve"> különböző eszközt és technológiát igényel. A fejlesztés során gyakran találkozhatunk olyan kifejezésekkel, mint a játékfejlesztési motor, a fejlesztési keretrendszer és a j</w:t>
+      </w:r>
+      <w:r>
+        <w:t>átékfejlesztési technológia. Igaz,</w:t>
+      </w:r>
+      <w:r>
+        <w:t xml:space="preserve"> eze</w:t>
+      </w:r>
+      <w:r>
+        <w:t>k a fogalmak gyakran átfedésben állnak</w:t>
+      </w:r>
+      <w:r>
+        <w:t xml:space="preserve"> egymással, mindegyiknek megvan a maga sajátos jelentése és szerepe. Ebben a </w:t>
+      </w:r>
+      <w:r>
+        <w:t>részletes kifejtésben bemutatom és megmagyarázom</w:t>
+      </w:r>
+      <w:r>
+        <w:t xml:space="preserve"> ezen fogalmak közötti különbségeket és has</w:t>
+      </w:r>
+      <w:r>
+        <w:t>onlóságokat, amik végül közreműködnek a játékfejlesztési folyamat sikeréhez.</w:t>
+      </w:r>
+    </w:p>
+    <w:p>
+      <w:pPr>
+        <w:spacing w:after="0"/>
+        <w:rPr>
+          <w:b/>
+          <w:szCs w:val="26"/>
+          <w:u w:val="single"/>
+        </w:rPr>
+      </w:pPr>
+      <w:r>
+        <w:rPr>
+          <w:b/>
+          <w:szCs w:val="26"/>
+          <w:u w:val="single"/>
+        </w:rPr>
+        <w:t>Játékfejlesztési technológia (Game Development Technology):</w:t>
+      </w:r>
+    </w:p>
+    <w:p>
+      <w:r>
+        <w:t>Ez</w:t>
+      </w:r>
+      <w:r>
+        <w:t>t</w:t>
+      </w:r>
+      <w:r>
+        <w:t xml:space="preserve"> egy általános kifejezés</w:t>
+      </w:r>
+      <w:r>
+        <w:t>ként használjuk</w:t>
+      </w:r>
+      <w:r>
+        <w:t xml:space="preserve">, amely magába foglalja az összes olyan technológiai eszközt, szoftvert és infrastruktúrát, amelyet a videojátékok fejlesztése során </w:t>
+      </w:r>
+      <w:r>
+        <w:t>használnak. Ez tartalmazhat</w:t>
+      </w:r>
+      <w:r>
+        <w:t xml:space="preserve"> játékfejlesztési motorokat, keretrendszereket, eszközöket és más segédprogramokat is. A játékfejlesztési technológia széles körű eszközkészletet kínál, amely mindenfé</w:t>
+      </w:r>
+      <w:r>
+        <w:t>le szoftvert és hardvert magába</w:t>
+      </w:r>
+      <w:r>
+        <w:t xml:space="preserve"> foglal</w:t>
+      </w:r>
+      <w:r>
+        <w:t>nak</w:t>
+      </w:r>
+      <w:r>
+        <w:t xml:space="preserve">, amely a játékfejlesztéshez szükséges. Az integráció és kompatibilitás fontos szempont, hogy a különböző technológiai elemek jól működjenek együtt. A fejlesztési támogatás is lényeges, hiszen támogatást nyújt a játék teljes életciklusában, a koncepciótól a megjelenésig és azon túl is. Ide tartoznak például a verziókövető rendszerek, mint </w:t>
+      </w:r>
+      <w:r>
+        <w:t xml:space="preserve">például </w:t>
+      </w:r>
+      <w:r>
+        <w:t xml:space="preserve">a Git, az integrált fejlesztői környezetek, </w:t>
+      </w:r>
+      <w:r>
+        <w:t>mint a Visual Studio,</w:t>
+      </w:r>
+      <w:r>
+        <w:t xml:space="preserve"> a 3D modellező szoft</w:t>
+      </w:r>
+      <w:r>
+        <w:t>verek, mint a Blender</w:t>
+      </w:r>
+      <w:r>
+        <w:t xml:space="preserve"> valamint a hangtervező szoftverek, mint az Audacity és az FMOD.</w:t>
+      </w:r>
+    </w:p>
+    <w:p>
+      <w:pPr>
+        <w:spacing w:after="0"/>
+        <w:rPr>
+          <w:b/>
+          <w:szCs w:val="26"/>
+          <w:u w:val="single"/>
+        </w:rPr>
+      </w:pPr>
+      <w:r>
+        <w:rPr>
+          <w:b/>
+          <w:szCs w:val="26"/>
+          <w:u w:val="single"/>
+        </w:rPr>
+        <w:t>Fejlesztési keretrendszer (Development Framework):</w:t>
+      </w:r>
+    </w:p>
+    <w:p>
+      <w:r>
+        <w:t>E</w:t>
+      </w:r>
+      <w:r>
+        <w:t xml:space="preserve">gy általánosabb szoftvereszközkészlet, amely segít a fejlesztőknek különféle alkalmazások, </w:t>
+      </w:r>
+      <w:r>
+        <w:t xml:space="preserve">beleértve </w:t>
+      </w:r>
+      <w:r>
+        <w:t xml:space="preserve">nem csak játékok, létrehozásában. </w:t>
+      </w:r>
+      <w:r>
+        <w:t>Ez a keretrendszer egy</w:t>
+      </w:r>
+      <w:r>
+        <w:t xml:space="preserve"> előre megírt kódot biztosít, amelyet a fejlesztők újra felhasználhatnak, így felgyorsítva a fejlesztési folyamatot. A moduláris felépítés</w:t>
+      </w:r>
+      <w:r>
+        <w:t>e</w:t>
+      </w:r>
+      <w:r>
+        <w:t xml:space="preserve"> lehetővé teszi a különböző</w:t>
+      </w:r>
+      <w:r>
+        <w:t xml:space="preserve"> komponensek könnyű bevezetését</w:t>
+      </w:r>
+      <w:r>
+        <w:t xml:space="preserve"> és cseréjét, míg a kód újra</w:t>
+      </w:r>
+      <w:r>
+        <w:t xml:space="preserve"> </w:t>
+      </w:r>
+      <w:r>
+        <w:t xml:space="preserve">felhasználhatósága előre </w:t>
+      </w:r>
+      <w:r>
+        <w:lastRenderedPageBreak/>
+        <w:t>megírt kódkomponenseket kínál, amelyeket</w:t>
+      </w:r>
+      <w:r>
+        <w:t xml:space="preserve"> több különböző projekt</w:t>
+      </w:r>
+      <w:r>
+        <w:t>ben is használhatnak. A fejlesztési keretrendszer számos standard funkciót és könyvtárat biztosít, amelyek gyakori feladatokat oldanak meg, és átfogó dokumentációval rendelke</w:t>
+      </w:r>
+      <w:r>
+        <w:t>zik, hogy segítse a szoftver készítőit</w:t>
+      </w:r>
+      <w:r>
+        <w:t xml:space="preserve"> a használatában. Példák erre a kategóriára a Django </w:t>
+      </w:r>
+      <w:r>
+        <w:t>(</w:t>
+      </w:r>
+      <w:r>
+        <w:t>webfejlesztéshez</w:t>
+      </w:r>
+      <w:r>
+        <w:t>)</w:t>
+      </w:r>
+      <w:r>
+        <w:t xml:space="preserve">, az Angular </w:t>
+      </w:r>
+      <w:r>
+        <w:t>(</w:t>
+      </w:r>
+      <w:r>
+        <w:t>webes alkalmazásokhoz</w:t>
+      </w:r>
+      <w:r>
+        <w:t>)</w:t>
+      </w:r>
+      <w:r>
+        <w:t xml:space="preserve"> és a .NET Framework </w:t>
+      </w:r>
+      <w:r>
+        <w:t>(</w:t>
+      </w:r>
+      <w:r>
+        <w:t>általános alkalmazásfejlesztéshez</w:t>
+      </w:r>
+      <w:r>
+        <w:t>)</w:t>
+      </w:r>
+      <w:r>
+        <w:t>.</w:t>
+      </w:r>
+    </w:p>
+    <w:p>
+      <w:pPr>
+        <w:spacing w:after="0"/>
+        <w:rPr>
+          <w:b/>
+          <w:szCs w:val="26"/>
+          <w:u w:val="single"/>
+        </w:rPr>
+      </w:pPr>
+      <w:r>
+        <w:rPr>
+          <w:b/>
+          <w:szCs w:val="26"/>
+          <w:u w:val="single"/>
+        </w:rPr>
+        <w:t>Játékfejlesztési motor (Game Engine):</w:t>
+      </w:r>
+    </w:p>
+    <w:p>
+      <w:r>
+        <w:t>A játékfej</w:t>
+      </w:r>
+      <w:r>
+        <w:t>lesztési motor egy szoftver</w:t>
+      </w:r>
+      <w:r>
+        <w:t>, amely alapvető funkciókat és eszközöket biztosít a videojátékok fejlesztéséhez. Ezek az eszközök magukban foglalják a grafikai megjelenítést, a fizikai szimulációt, az animációka</w:t>
+      </w:r>
+      <w:r>
+        <w:t>t,</w:t>
+      </w:r>
+      <w:r>
+        <w:t xml:space="preserve"> a hangkezelést,</w:t>
+      </w:r>
+      <w:r>
+        <w:t xml:space="preserve"> a mesterséges intelligenciát, </w:t>
+      </w:r>
+      <w:r>
+        <w:t>valamint a hálózati kommunikációt. A grafikai motor felelős a 2D és 3D grafikai elemek rendereléséért, míg a fi</w:t>
+      </w:r>
+      <w:r>
+        <w:t>zikai motor szimulálja a fizika törvényei</w:t>
+      </w:r>
+      <w:r>
+        <w:t>t, mint például a gravitáció, az ütközések</w:t>
+      </w:r>
+      <w:r>
+        <w:t xml:space="preserve"> lebonyolítása</w:t>
+      </w:r>
+      <w:r>
+        <w:t xml:space="preserve"> és egyéb mozgások</w:t>
+      </w:r>
+      <w:r>
+        <w:t xml:space="preserve"> megvalósulása</w:t>
+      </w:r>
+      <w:r>
+        <w:t xml:space="preserve">. A hangmotor kezeli a hangok lejátszását, effekteket és </w:t>
+      </w:r>
+      <w:r>
+        <w:t xml:space="preserve">a felhasznát </w:t>
+      </w:r>
+      <w:r>
+        <w:t>zené</w:t>
+      </w:r>
+      <w:r>
+        <w:t>ke</w:t>
+      </w:r>
+      <w:r>
+        <w:t>t. Az animációs rendszer lehetővé teszi a karakterek és objektumok mozgását és animációit. A játékfejlesztési motorok</w:t>
+      </w:r>
+      <w:r>
+        <w:t>nál jellemző még, hogy</w:t>
+      </w:r>
+      <w:r>
+        <w:t xml:space="preserve"> különböző eszközöket is kínálnak a mesterséges intelligencia funkciók megvalósításához, amelyeket a játék karakterei és</w:t>
+      </w:r>
+      <w:r>
+        <w:t xml:space="preserve"> ellenfelei számára használhatun</w:t>
+      </w:r>
+      <w:r>
+        <w:t>k</w:t>
+      </w:r>
+      <w:r>
+        <w:t xml:space="preserve"> fel</w:t>
+      </w:r>
+      <w:r>
+        <w:t>. Ezen kívül a scripting rendszer lehetővé teszi a fejlesztők számára, hogy kódot írjanak a játékmenet logikájának és interakcióinak kezelésére. Példák erre a kategóriára a Unity, az Unreal Engine, a CryEngine, a Godot és a GameMaker Studio.</w:t>
+      </w:r>
+    </w:p>
+    <w:p>
+      <w:r>
+        <w:t>Összefoglalva, a játékfejlesztési motorok, fejlesztési keretrendszerek és játékfej</w:t>
+      </w:r>
+      <w:r>
+        <w:t>lesztési technológiák használata</w:t>
+      </w:r>
+      <w:r>
+        <w:t xml:space="preserve"> fontos szerepet játszik a játékfejlesztés folyamatában, és különböző eszközöket és </w:t>
+      </w:r>
+      <w:r>
+        <w:t>szolgáltatásokat nyújt</w:t>
+      </w:r>
+      <w:r>
+        <w:t xml:space="preserve"> a fejlesztők számára, hogy könnyebben és hatékonyabb</w:t>
+      </w:r>
+      <w:r>
+        <w:t>an tudjanak dolgozni</w:t>
+      </w:r>
+      <w:r>
+        <w:t>.</w:t>
+      </w:r>
+    </w:p>
+    <w:p>
       <w:pPr>
         <w:pStyle w:val="Cmsor1"/>
       </w:pPr>
-      <w:bookmarkStart w:id="10" w:name="_Toc166772788"/>
-      <w:r>
-        <w:t>Játékfejlesztői technológiák:</w:t>
+      <w:bookmarkStart w:id="10" w:name="_Toc166945522"/>
+      <w:r>
+        <w:t>Já</w:t>
+      </w:r>
+      <w:r>
+        <w:t>tékfejlesztés</w:t>
+      </w:r>
+      <w:r>
+        <w:t>i motorok</w:t>
+      </w:r>
+      <w:r>
+        <w:t>:</w:t>
       </w:r>
       <w:bookmarkEnd w:id="10"/>
     </w:p>
     <w:p>
+      <w:r>
+        <w:t>A f</w:t>
+      </w:r>
+      <w:r>
+        <w:t>ejlesztésben rengeteg</w:t>
+      </w:r>
+      <w:r>
+        <w:t xml:space="preserve"> technológia áll rendel</w:t>
+      </w:r>
+      <w:r>
+        <w:t>kezésre, amelyek ált</w:t>
+      </w:r>
+      <w:r>
+        <w:t>al</w:t>
+      </w:r>
+      <w:r>
+        <w:t xml:space="preserve"> a fejleszt</w:t>
+      </w:r>
+      <w:r>
+        <w:t>ők</w:t>
+      </w:r>
+      <w:r>
+        <w:t xml:space="preserve"> különb</w:t>
+      </w:r>
+      <w:r>
+        <w:t>öző platformokra és célközönségh</w:t>
+      </w:r>
+      <w:r>
+        <w:t>e</w:t>
+      </w:r>
+      <w:r>
+        <w:t>z szóló játékokat hozh</w:t>
+      </w:r>
+      <w:r>
+        <w:t>a</w:t>
+      </w:r>
+      <w:r>
+        <w:t>t</w:t>
+      </w:r>
+      <w:r>
+        <w:t>nak létre. Ezek</w:t>
+      </w:r>
+      <w:r>
+        <w:t xml:space="preserve"> közül bemutatom</w:t>
+      </w:r>
+      <w:r>
+        <w:t>, jellemzem</w:t>
+      </w:r>
+      <w:r>
+        <w:t xml:space="preserve"> a </w:t>
+      </w:r>
+      <w:r>
+        <w:t>leg</w:t>
+      </w:r>
+      <w:r>
+        <w:t>népszerűbb játékfejlesztési motorokat</w:t>
+      </w:r>
+      <w:r>
+        <w:t>:</w:t>
+      </w:r>
+    </w:p>
+    <w:p>
+      <w:pPr>
+        <w:rPr>
+          <w:b/>
+        </w:rPr>
+      </w:pPr>
+      <w:r>
+        <w:rPr>
+          <w:b/>
+        </w:rPr>
+        <w:t>Unity:</w:t>
+      </w:r>
+    </w:p>
+    <w:p>
+      <w:pPr>
+        <w:pStyle w:val="Listaszerbekezds"/>
+        <w:numPr>
+          <w:ilvl w:val="0"/>
+          <w:numId w:val="16"/>
+        </w:numPr>
+      </w:pPr>
+      <w:r>
+        <w:t>Platformtámogatás: A</w:t>
+      </w:r>
+      <w:r>
+        <w:t>z egyik legszélesebb körben használt játékfejlesztő motor, amely támogatja a PC-t, játékkonzolokat, mobileszközöket és VR/AR platformokat. Segít több platform egyidejű fejlesztésében is.</w:t>
+      </w:r>
+      <w:r>
+        <w:t xml:space="preserve"> A Unity több mint 25 platformot támogat.</w:t>
+      </w:r>
+    </w:p>
+    <w:p>
+      <w:pPr>
+        <w:pStyle w:val="Listaszerbekezds"/>
+        <w:numPr>
+          <w:ilvl w:val="0"/>
+          <w:numId w:val="16"/>
+        </w:numPr>
+      </w:pPr>
+      <w:r>
+        <w:t>Könnyen megtanulható: Egyszerűen elsajátítható</w:t>
+      </w:r>
+      <w:r>
+        <w:t>, különösen a kezdők számára. A felhasználói felület intuitív, és rengeteg oktatási anyag áll rendelkezésre.</w:t>
+      </w:r>
+      <w:r>
+        <w:t xml:space="preserve"> </w:t>
+      </w:r>
+      <w:r>
+        <w:lastRenderedPageBreak/>
+        <w:t xml:space="preserve">Tanulhatóságának köszönhetően rövid időn belül hatékony játékokat készíthetünk vele. </w:t>
+      </w:r>
+    </w:p>
+    <w:p>
+      <w:pPr>
+        <w:pStyle w:val="Listaszerbekezds"/>
+        <w:numPr>
+          <w:ilvl w:val="0"/>
+          <w:numId w:val="16"/>
+        </w:numPr>
+      </w:pPr>
+      <w:r>
+        <w:t>Nyelv: A fejlesztők programkódokat</w:t>
+      </w:r>
+      <w:r>
+        <w:t xml:space="preserve"> írhatnak a C# használatával, </w:t>
+      </w:r>
+      <w:r>
+        <w:t xml:space="preserve">amely egy viszonylag könnyen </w:t>
+      </w:r>
+      <w:r>
+        <w:t>tanulható programozási nyelv.</w:t>
+      </w:r>
+    </w:p>
+    <w:p>
+      <w:pPr>
+        <w:pStyle w:val="Listaszerbekezds"/>
+        <w:numPr>
+          <w:ilvl w:val="0"/>
+          <w:numId w:val="16"/>
+        </w:numPr>
+        <w:spacing w:after="0" w:line="240" w:lineRule="auto"/>
+        <w:rPr>
+          <w:rFonts w:eastAsia="Times New Roman" w:cs="Times New Roman"/>
+          <w:szCs w:val="26"/>
+          <w:lang w:eastAsia="hu-HU"/>
+        </w:rPr>
+      </w:pPr>
+      <w:r>
+        <w:rPr>
+          <w:rFonts w:eastAsia="Times New Roman" w:cs="Times New Roman"/>
+          <w:bCs/>
+          <w:szCs w:val="26"/>
+          <w:lang w:eastAsia="hu-HU"/>
+        </w:rPr>
+        <w:t>Asset Store</w:t>
+      </w:r>
+      <w:r>
+        <w:rPr>
+          <w:rFonts w:eastAsia="Times New Roman" w:cs="Times New Roman"/>
+          <w:szCs w:val="26"/>
+          <w:lang w:eastAsia="hu-HU"/>
+        </w:rPr>
+        <w:t>: A Unity Asset Store lehetővé teszi a fejlesztők számára, hogy előre elkészített 3D modelleket, textúrákat, animációkat és egyéb eszközöket vásároljanak, ami jelentősen felgyorsíthatja a fejlesztést.</w:t>
+      </w:r>
+    </w:p>
+    <w:p>
+      <w:pPr>
+        <w:pStyle w:val="Listaszerbekezds"/>
+        <w:numPr>
+          <w:ilvl w:val="0"/>
+          <w:numId w:val="16"/>
+        </w:numPr>
+        <w:rPr>
+          <w:szCs w:val="26"/>
+        </w:rPr>
+      </w:pPr>
+      <w:r>
+        <w:rPr>
+          <w:rFonts w:eastAsia="Times New Roman" w:cs="Times New Roman"/>
+          <w:bCs/>
+          <w:szCs w:val="26"/>
+          <w:lang w:eastAsia="hu-HU"/>
+        </w:rPr>
+        <w:t>Alkalmazási területek</w:t>
+      </w:r>
+      <w:r>
+        <w:rPr>
+          <w:rFonts w:eastAsia="Times New Roman" w:cs="Times New Roman"/>
+          <w:szCs w:val="26"/>
+          <w:lang w:eastAsia="hu-HU"/>
+        </w:rPr>
+        <w:t>: Az Unity nem csak játékokhoz, hanem interaktív 3D alkalmazásokhoz, szimulációkhoz és VR/AR projektekhez is ideális.</w:t>
+      </w:r>
+    </w:p>
+    <w:p>
+      <w:pPr>
+        <w:pStyle w:val="Listaszerbekezds"/>
+        <w:numPr>
+          <w:ilvl w:val="0"/>
+          <w:numId w:val="16"/>
+        </w:numPr>
+        <w:rPr>
+          <w:szCs w:val="26"/>
+        </w:rPr>
+      </w:pPr>
+      <w:r>
+        <w:rPr>
+          <w:rFonts w:eastAsia="Times New Roman" w:cs="Times New Roman"/>
+          <w:szCs w:val="26"/>
+          <w:lang w:eastAsia="hu-HU"/>
+        </w:rPr>
+        <w:t>Népszerű játékok, amiket Unityben készítettek: Hollow Knight, Pokemon GO</w:t>
+      </w:r>
+      <w:r>
+        <w:rPr>
+          <w:rFonts w:eastAsia="Times New Roman" w:cs="Times New Roman"/>
+          <w:szCs w:val="26"/>
+          <w:lang w:eastAsia="hu-HU"/>
+        </w:rPr>
+        <w:t>, Angry Birds 2</w:t>
+      </w:r>
+      <w:r>
+        <w:rPr>
+          <w:rFonts w:eastAsia="Times New Roman" w:cs="Times New Roman"/>
+          <w:szCs w:val="26"/>
+          <w:lang w:eastAsia="hu-HU"/>
+        </w:rPr>
+        <w:t>.</w:t>
+      </w:r>
+    </w:p>
+    <w:p>
+      <w:pPr>
+        <w:jc w:val="center"/>
+        <w:rPr>
+          <w:szCs w:val="26"/>
+        </w:rPr>
+      </w:pPr>
+      <w:r>
+        <w:rPr>
+          <w:noProof/>
+          <w:szCs w:val="26"/>
+          <w:lang w:eastAsia="hu-HU"/>
+        </w:rPr>
+        <w:drawing>
+          <wp:inline distT="0" distB="0" distL="0" distR="0" wp14:anchorId="3469FA75" wp14:editId="60BA3C49">
+            <wp:extent cx="5430551" cy="3055620"/>
+            <wp:effectExtent l="0" t="0" r="0" b="0"/>
+            <wp:docPr id="10" name="Kép 10"/>
+            <wp:cNvGraphicFramePr>
+              <a:graphicFrameLocks xmlns:a="http://schemas.openxmlformats.org/drawingml/2006/main" noChangeAspect="1"/>
+            </wp:cNvGraphicFramePr>
+            <a:graphic xmlns:a="http://schemas.openxmlformats.org/drawingml/2006/main">
+              <a:graphicData uri="http://schemas.openxmlformats.org/drawingml/2006/picture">
+                <pic:pic xmlns:pic="http://schemas.openxmlformats.org/drawingml/2006/picture">
+                  <pic:nvPicPr>
+                    <pic:cNvPr id="10" name="unity-engine-landscape-swimlane.png"/>
+                    <pic:cNvPicPr/>
+                  </pic:nvPicPr>
+                  <pic:blipFill>
+                    <a:blip r:embed="rId12">
+                      <a:extLst>
+                        <a:ext uri="{28A0092B-C50C-407E-A947-70E740481C1C}">
+                          <a14:useLocalDpi xmlns:a14="http://schemas.microsoft.com/office/drawing/2010/main" val="0"/>
+                        </a:ext>
+                      </a:extLst>
+                    </a:blip>
+                    <a:stretch>
+                      <a:fillRect/>
+                    </a:stretch>
+                  </pic:blipFill>
+                  <pic:spPr>
+                    <a:xfrm>
+                      <a:off x="0" y="0"/>
+                      <a:ext cx="5478127" cy="3082390"/>
+                    </a:xfrm>
+                    <a:prstGeom prst="rect">
+                      <a:avLst/>
+                    </a:prstGeom>
+                  </pic:spPr>
+                </pic:pic>
+              </a:graphicData>
+            </a:graphic>
+          </wp:inline>
+        </w:drawing>
+      </w:r>
+    </w:p>
+    <w:p>
+      <w:pPr>
+        <w:rPr>
+          <w:b/>
+          <w:szCs w:val="26"/>
+        </w:rPr>
+      </w:pPr>
+      <w:r>
+        <w:rPr>
+          <w:b/>
+          <w:szCs w:val="26"/>
+        </w:rPr>
+        <w:t>Unreal Engine:</w:t>
+      </w:r>
+    </w:p>
+    <w:p>
+      <w:pPr>
+        <w:pStyle w:val="Listaszerbekezds"/>
+        <w:numPr>
+          <w:ilvl w:val="0"/>
+          <w:numId w:val="17"/>
+        </w:numPr>
+        <w:spacing w:after="0" w:line="240" w:lineRule="auto"/>
+        <w:rPr>
+          <w:rFonts w:eastAsia="Times New Roman" w:cs="Times New Roman"/>
+          <w:szCs w:val="26"/>
+          <w:lang w:eastAsia="hu-HU"/>
+        </w:rPr>
+      </w:pPr>
+      <w:r>
+        <w:rPr>
+          <w:rFonts w:eastAsia="Times New Roman" w:cs="Times New Roman"/>
+          <w:szCs w:val="26"/>
+          <w:lang w:eastAsia="hu-HU"/>
+        </w:rPr>
+        <w:t>Grafikai minőség: Az Unreal Engine kiváló grafikai minőségéről ismert. Fejlett renderelési képességei miatt gyakran választják</w:t>
+      </w:r>
+      <w:r>
+        <w:rPr>
+          <w:rFonts w:eastAsia="Times New Roman" w:cs="Times New Roman"/>
+          <w:szCs w:val="26"/>
+          <w:lang w:eastAsia="hu-HU"/>
+        </w:rPr>
+        <w:t xml:space="preserve"> az AAA játékok fejlesztésében.</w:t>
+      </w:r>
+    </w:p>
+    <w:p>
+      <w:pPr>
+        <w:pStyle w:val="Listaszerbekezds"/>
+        <w:numPr>
+          <w:ilvl w:val="0"/>
+          <w:numId w:val="17"/>
+        </w:numPr>
+        <w:spacing w:after="0" w:line="240" w:lineRule="auto"/>
+        <w:rPr>
+          <w:rFonts w:eastAsia="Times New Roman" w:cs="Times New Roman"/>
+          <w:szCs w:val="26"/>
+          <w:lang w:eastAsia="hu-HU"/>
+        </w:rPr>
+      </w:pPr>
+      <w:r>
+        <w:rPr>
+          <w:rFonts w:eastAsia="Times New Roman" w:cs="Times New Roman"/>
+          <w:szCs w:val="26"/>
+          <w:lang w:eastAsia="hu-HU"/>
+        </w:rPr>
+        <w:t>Blueprints: E</w:t>
+      </w:r>
+      <w:r>
+        <w:rPr>
+          <w:rFonts w:eastAsia="Times New Roman" w:cs="Times New Roman"/>
+          <w:szCs w:val="26"/>
+          <w:lang w:eastAsia="hu-HU"/>
+        </w:rPr>
+        <w:t>gyedülálló Blueprint rendszert kínál, amely lehetővé teszi a fejlesztők számára, hogy programozás nélkül, intuitív módon alakítsa</w:t>
+      </w:r>
+      <w:r>
+        <w:rPr>
+          <w:rFonts w:eastAsia="Times New Roman" w:cs="Times New Roman"/>
+          <w:szCs w:val="26"/>
+          <w:lang w:eastAsia="hu-HU"/>
+        </w:rPr>
+        <w:t>nak ki játékmenetet és logikát.</w:t>
+      </w:r>
+    </w:p>
+    <w:p>
+      <w:pPr>
+        <w:pStyle w:val="Listaszerbekezds"/>
+        <w:numPr>
+          <w:ilvl w:val="0"/>
+          <w:numId w:val="17"/>
+        </w:numPr>
+        <w:spacing w:after="0" w:line="240" w:lineRule="auto"/>
+        <w:rPr>
+          <w:rFonts w:eastAsia="Times New Roman" w:cs="Times New Roman"/>
+          <w:szCs w:val="26"/>
+          <w:lang w:eastAsia="hu-HU"/>
+        </w:rPr>
+      </w:pPr>
+      <w:r>
+        <w:rPr>
+          <w:rStyle w:val="Kiemels2"/>
+          <w:b w:val="0"/>
+        </w:rPr>
+        <w:t>Erőteljes fizikai motor</w:t>
+      </w:r>
+      <w:r>
+        <w:rPr>
+          <w:b/>
+        </w:rPr>
+        <w:t>:</w:t>
+      </w:r>
+      <w:r>
+        <w:t xml:space="preserve"> A</w:t>
+      </w:r>
+      <w:r>
+        <w:t xml:space="preserve"> beépített fizikai motorja, az Unreal Physics, kiváló valósághű fizikát és interakciókat biztosít.</w:t>
+      </w:r>
+    </w:p>
+    <w:p>
+      <w:pPr>
+        <w:pStyle w:val="Listaszerbekezds"/>
+        <w:numPr>
+          <w:ilvl w:val="0"/>
+          <w:numId w:val="17"/>
+        </w:numPr>
+        <w:spacing w:after="0" w:line="240" w:lineRule="auto"/>
+        <w:rPr>
+          <w:rFonts w:eastAsia="Times New Roman" w:cs="Times New Roman"/>
+          <w:szCs w:val="26"/>
+          <w:lang w:eastAsia="hu-HU"/>
+        </w:rPr>
+      </w:pPr>
+      <w:r>
+        <w:rPr>
+          <w:rFonts w:eastAsia="Times New Roman" w:cs="Times New Roman"/>
+          <w:szCs w:val="26"/>
+          <w:lang w:eastAsia="hu-HU"/>
+        </w:rPr>
+        <w:t xml:space="preserve">Nyelv: Az </w:t>
+      </w:r>
+      <w:r>
+        <w:rPr>
+          <w:rFonts w:eastAsia="Times New Roman" w:cs="Times New Roman"/>
+          <w:szCs w:val="26"/>
+          <w:lang w:eastAsia="hu-HU"/>
+        </w:rPr>
+        <w:t>elsődleges programozási nyelve a C++, amely nagyobb teljesítményt és rugalmasságot kínál, de összetett</w:t>
+      </w:r>
+      <w:r>
+        <w:rPr>
+          <w:rFonts w:eastAsia="Times New Roman" w:cs="Times New Roman"/>
+          <w:szCs w:val="26"/>
+          <w:lang w:eastAsia="hu-HU"/>
+        </w:rPr>
+        <w:t>ebb is, mint a Unity C# nyelve.</w:t>
+      </w:r>
+    </w:p>
+    <w:p>
+      <w:pPr>
+        <w:pStyle w:val="Listaszerbekezds"/>
+        <w:numPr>
+          <w:ilvl w:val="0"/>
+          <w:numId w:val="17"/>
+        </w:numPr>
+        <w:spacing w:after="0" w:line="240" w:lineRule="auto"/>
+        <w:rPr>
+          <w:rFonts w:eastAsia="Times New Roman" w:cs="Times New Roman"/>
+          <w:szCs w:val="26"/>
+          <w:lang w:eastAsia="hu-HU"/>
+        </w:rPr>
+      </w:pPr>
+      <w:r>
+        <w:rPr>
+          <w:rStyle w:val="Kiemels2"/>
+          <w:b w:val="0"/>
+        </w:rPr>
+        <w:t>Nyílt forráskód</w:t>
+      </w:r>
+      <w:r>
+        <w:rPr>
+          <w:b/>
+        </w:rPr>
+        <w:t>:</w:t>
+      </w:r>
+      <w:r>
+        <w:t xml:space="preserve"> </w:t>
+      </w:r>
+      <w:r>
+        <w:t>forráskódja elérhető, ami nagyfokú testreszabhatóságot biztosít a fejlesztők számára.</w:t>
+      </w:r>
+    </w:p>
+    <w:p>
+      <w:pPr>
+        <w:pStyle w:val="Listaszerbekezds"/>
+        <w:numPr>
+          <w:ilvl w:val="0"/>
+          <w:numId w:val="17"/>
+        </w:numPr>
+        <w:spacing w:after="0" w:line="240" w:lineRule="auto"/>
+        <w:rPr>
+          <w:rFonts w:eastAsia="Times New Roman" w:cs="Times New Roman"/>
+          <w:szCs w:val="26"/>
+          <w:lang w:eastAsia="hu-HU"/>
+        </w:rPr>
+      </w:pPr>
+      <w:r>
+        <w:rPr>
+          <w:rFonts w:eastAsia="Times New Roman" w:cs="Times New Roman"/>
+          <w:szCs w:val="26"/>
+          <w:lang w:eastAsia="hu-HU"/>
+        </w:rPr>
+        <w:lastRenderedPageBreak/>
+        <w:t>Eszközök és int</w:t>
+      </w:r>
+      <w:r>
+        <w:rPr>
+          <w:rFonts w:eastAsia="Times New Roman" w:cs="Times New Roman"/>
+          <w:szCs w:val="26"/>
+          <w:lang w:eastAsia="hu-HU"/>
+        </w:rPr>
+        <w:t>egráció: Rengeteg</w:t>
+      </w:r>
+      <w:r>
+        <w:rPr>
+          <w:rFonts w:eastAsia="Times New Roman" w:cs="Times New Roman"/>
+          <w:szCs w:val="26"/>
+          <w:lang w:eastAsia="hu-HU"/>
+        </w:rPr>
+        <w:t xml:space="preserve"> eszközt kínál, például a Niagara részecskerendszert, amely lehetővé teszi részletes dinamikus hatások létrehozását.</w:t>
+      </w:r>
+    </w:p>
+    <w:p>
+      <w:pPr>
+        <w:pStyle w:val="Listaszerbekezds"/>
+        <w:numPr>
+          <w:ilvl w:val="0"/>
+          <w:numId w:val="17"/>
+        </w:numPr>
+        <w:spacing w:after="0" w:line="240" w:lineRule="auto"/>
+        <w:rPr>
+          <w:rFonts w:eastAsia="Times New Roman" w:cs="Times New Roman"/>
+          <w:szCs w:val="26"/>
+          <w:lang w:eastAsia="hu-HU"/>
+        </w:rPr>
+      </w:pPr>
+      <w:r>
+        <w:rPr>
+          <w:rFonts w:eastAsia="Times New Roman" w:cs="Times New Roman"/>
+          <w:szCs w:val="26"/>
+          <w:lang w:eastAsia="hu-HU"/>
+        </w:rPr>
+        <w:t>VR/AR: Az Unreal Engine szintén erősen támogatja</w:t>
+      </w:r>
+      <w:r>
+        <w:rPr>
+          <w:rFonts w:eastAsia="Times New Roman" w:cs="Times New Roman"/>
+          <w:szCs w:val="26"/>
+          <w:lang w:eastAsia="hu-HU"/>
+        </w:rPr>
+        <w:t xml:space="preserve"> a VR- és AR-fejlesztést, tömérdek</w:t>
+      </w:r>
+      <w:r>
+        <w:rPr>
+          <w:rFonts w:eastAsia="Times New Roman" w:cs="Times New Roman"/>
+          <w:szCs w:val="26"/>
+          <w:lang w:eastAsia="hu-HU"/>
+        </w:rPr>
+        <w:t xml:space="preserve"> integrációs és optimalizálási lehetőséggel.</w:t>
+      </w:r>
+    </w:p>
+    <w:p>
+      <w:pPr>
+        <w:pStyle w:val="Listaszerbekezds"/>
+        <w:numPr>
+          <w:ilvl w:val="0"/>
+          <w:numId w:val="17"/>
+        </w:numPr>
+        <w:spacing w:after="0" w:line="240" w:lineRule="auto"/>
+        <w:rPr>
+          <w:rFonts w:eastAsia="Times New Roman" w:cs="Times New Roman"/>
+          <w:szCs w:val="26"/>
+          <w:lang w:eastAsia="hu-HU"/>
+        </w:rPr>
+      </w:pPr>
+      <w:r>
+        <w:rPr>
+          <w:rStyle w:val="Kiemels2"/>
+          <w:b w:val="0"/>
+        </w:rPr>
+        <w:t>Fotorealisztikus vizualizáció</w:t>
+      </w:r>
+      <w:r>
+        <w:rPr>
+          <w:b/>
+        </w:rPr>
+        <w:t>:</w:t>
+      </w:r>
+      <w:r>
+        <w:t xml:space="preserve"> A fotorealisztikus vizualizációs képességeinek köszönhetően különösen alkalmasak a játékok, valamint a filmek és más médiaiparágak számára is.</w:t>
+      </w:r>
+    </w:p>
+    <w:p>
+      <w:pPr>
+        <w:pStyle w:val="Listaszerbekezds"/>
+        <w:numPr>
+          <w:ilvl w:val="0"/>
+          <w:numId w:val="17"/>
+        </w:numPr>
+        <w:spacing w:after="120" w:line="240" w:lineRule="auto"/>
+        <w:ind w:left="714" w:hanging="357"/>
+        <w:rPr>
+          <w:rFonts w:eastAsia="Times New Roman" w:cs="Times New Roman"/>
+          <w:szCs w:val="26"/>
+          <w:lang w:eastAsia="hu-HU"/>
+        </w:rPr>
+      </w:pPr>
+      <w:r>
+        <w:t>Unreal Engine használatával készült népszerű játékok: Gears of War, Rocket Leauge, Mortal Kombat</w:t>
+      </w:r>
+      <w:r>
+        <w:t>.</w:t>
+      </w:r>
+    </w:p>
+    <w:p>
+      <w:pPr>
+        <w:spacing w:after="0" w:line="240" w:lineRule="auto"/>
+        <w:ind w:left="284"/>
+        <w:jc w:val="center"/>
+        <w:rPr>
+          <w:rFonts w:eastAsia="Times New Roman" w:cs="Times New Roman"/>
+          <w:szCs w:val="26"/>
+          <w:lang w:eastAsia="hu-HU"/>
+        </w:rPr>
+      </w:pPr>
+      <w:r>
+        <w:rPr>
+          <w:rFonts w:eastAsia="Times New Roman" w:cs="Times New Roman"/>
+          <w:noProof/>
+          <w:szCs w:val="26"/>
+          <w:lang w:eastAsia="hu-HU"/>
+        </w:rPr>
+        <w:drawing>
+          <wp:inline distT="0" distB="0" distL="0" distR="0" wp14:anchorId="63A797EE" wp14:editId="2F7C7661">
+            <wp:extent cx="5161724" cy="2903220"/>
+            <wp:effectExtent l="0" t="0" r="1270" b="0"/>
+            <wp:docPr id="12" name="Kép 12"/>
+            <wp:cNvGraphicFramePr>
+              <a:graphicFrameLocks xmlns:a="http://schemas.openxmlformats.org/drawingml/2006/main" noChangeAspect="1"/>
+            </wp:cNvGraphicFramePr>
+            <a:graphic xmlns:a="http://schemas.openxmlformats.org/drawingml/2006/main">
+              <a:graphicData uri="http://schemas.openxmlformats.org/drawingml/2006/picture">
+                <pic:pic xmlns:pic="http://schemas.openxmlformats.org/drawingml/2006/picture">
+                  <pic:nvPicPr>
+                    <pic:cNvPr id="12" name="maxresdefault.jpg"/>
+                    <pic:cNvPicPr/>
+                  </pic:nvPicPr>
+                  <pic:blipFill>
+                    <a:blip r:embed="rId13" cstate="print">
+                      <a:extLst>
+                        <a:ext uri="{28A0092B-C50C-407E-A947-70E740481C1C}">
+                          <a14:useLocalDpi xmlns:a14="http://schemas.microsoft.com/office/drawing/2010/main" val="0"/>
+                        </a:ext>
+                      </a:extLst>
+                    </a:blip>
+                    <a:stretch>
+                      <a:fillRect/>
+                    </a:stretch>
+                  </pic:blipFill>
+                  <pic:spPr>
+                    <a:xfrm>
+                      <a:off x="0" y="0"/>
+                      <a:ext cx="5197414" cy="2923294"/>
+                    </a:xfrm>
+                    <a:prstGeom prst="rect">
+                      <a:avLst/>
+                    </a:prstGeom>
+                  </pic:spPr>
+                </pic:pic>
+              </a:graphicData>
+            </a:graphic>
+          </wp:inline>
+        </w:drawing>
+      </w:r>
+    </w:p>
+    <w:p>
+      <w:pPr>
+        <w:spacing w:before="120"/>
+        <w:rPr>
+          <w:b/>
+          <w:szCs w:val="26"/>
+        </w:rPr>
+      </w:pPr>
+      <w:r>
+        <w:rPr>
+          <w:b/>
+          <w:szCs w:val="26"/>
+        </w:rPr>
+        <w:t>Godot</w:t>
+      </w:r>
+      <w:r>
+        <w:rPr>
+          <w:b/>
+          <w:szCs w:val="26"/>
+        </w:rPr>
+        <w:t xml:space="preserve"> Engine</w:t>
+      </w:r>
+      <w:r>
+        <w:rPr>
+          <w:b/>
+          <w:szCs w:val="26"/>
+        </w:rPr>
+        <w:t>:</w:t>
+      </w:r>
+    </w:p>
+    <w:p>
+      <w:pPr>
+        <w:pStyle w:val="Listaszerbekezds"/>
+        <w:numPr>
+          <w:ilvl w:val="0"/>
+          <w:numId w:val="18"/>
+        </w:numPr>
+        <w:rPr>
+          <w:b/>
+          <w:szCs w:val="26"/>
+        </w:rPr>
+      </w:pPr>
+      <w:r>
+        <w:t>Nyílt forráskód</w:t>
+      </w:r>
+      <w:r>
+        <w:t>ú és</w:t>
+      </w:r>
+      <w:r>
+        <w:t xml:space="preserve"> ingyenes: A Godot Engine egy teljesen ingyenes, nyílt forráskódú szoftver, amely lehetővé teszi a fejlesztők számára, hogy szabadon módosítsák és saját igényeikhez igazítsák az eszközt. A nyílt forráskód miatt a felhasználói közösség folyamatosan fejleszti és karbantartja.</w:t>
+      </w:r>
+    </w:p>
+    <w:p>
+      <w:pPr>
+        <w:pStyle w:val="Listaszerbekezds"/>
+        <w:numPr>
+          <w:ilvl w:val="0"/>
+          <w:numId w:val="18"/>
+        </w:numPr>
+        <w:rPr>
+          <w:b/>
+          <w:szCs w:val="26"/>
+        </w:rPr>
+      </w:pPr>
+      <w:r>
+        <w:t xml:space="preserve">Támogatja a 2D és 3D játékkészítést: Kiválóan alkalmas 2D és 3D játékok készítésére. Különösen erős 2D-támogatással rendelkezik, így ideális platformerek, kirakós játékok és egyéb 2D játékok készítéséhez. </w:t>
+      </w:r>
+    </w:p>
+    <w:p>
+      <w:pPr>
+        <w:pStyle w:val="Listaszerbekezds"/>
+        <w:numPr>
+          <w:ilvl w:val="0"/>
+          <w:numId w:val="18"/>
+        </w:numPr>
+        <w:rPr>
+          <w:b/>
+          <w:szCs w:val="26"/>
+        </w:rPr>
+      </w:pPr>
+      <w:r>
+        <w:t>A GD</w:t>
+      </w:r>
+      <w:r>
+        <w:t xml:space="preserve">Script </w:t>
+      </w:r>
+      <w:r>
+        <w:t>nyelvet használ</w:t>
+      </w:r>
+      <w:r>
+        <w:t>: A s</w:t>
+      </w:r>
+      <w:r>
+        <w:t xml:space="preserve">aját GDScript programozási </w:t>
+      </w:r>
+      <w:r>
+        <w:t xml:space="preserve">nyelvét használja, amely hasonló a Pythonhoz. A nyelv könnyen megtanulható és használható, </w:t>
+      </w:r>
+      <w:r>
+        <w:t>és támogatja az objektumorientált, imperatív és funkcionális programozási paradigma alkalmazását.</w:t>
+      </w:r>
+    </w:p>
+    <w:p>
+      <w:pPr>
+        <w:pStyle w:val="Listaszerbekezds"/>
+        <w:numPr>
+          <w:ilvl w:val="0"/>
+          <w:numId w:val="18"/>
+        </w:numPr>
+        <w:rPr>
+          <w:b/>
+          <w:szCs w:val="26"/>
+        </w:rPr>
+      </w:pPr>
+      <w:r>
+        <w:t>Többplatformos támogatás: Lehetővé teszi játékok létrehozását és exportálását több platformra, beleértve a Windowst, a macOS-t, a Linuxot, az Androidot, az iOS-t és a HTML5-öt.</w:t>
+      </w:r>
+    </w:p>
+    <w:p>
+      <w:pPr>
+        <w:pStyle w:val="Listaszerbekezds"/>
+        <w:numPr>
+          <w:ilvl w:val="0"/>
+          <w:numId w:val="18"/>
+        </w:numPr>
+        <w:rPr>
+          <w:b/>
+          <w:szCs w:val="26"/>
+        </w:rPr>
+      </w:pPr>
+      <w:r>
+        <w:t>A motor</w:t>
+      </w:r>
+      <w:r>
+        <w:t xml:space="preserve"> felhasználásával készült játékok</w:t>
+      </w:r>
+      <w:r>
+        <w:t>: Heartbeat</w:t>
+      </w:r>
+      <w:r>
+        <w:t>, Deponia.</w:t>
+      </w:r>
+    </w:p>
+    <w:p>
+      <w:pPr>
+        <w:rPr>
+          <w:b/>
+          <w:szCs w:val="26"/>
+        </w:rPr>
+      </w:pPr>
+      <w:r>
+        <w:rPr>
+          <w:b/>
+          <w:szCs w:val="26"/>
+        </w:rPr>
+        <w:lastRenderedPageBreak/>
+        <w:t>GameMaker Studio:</w:t>
+      </w:r>
+    </w:p>
+    <w:p>
+      <w:pPr>
+        <w:pStyle w:val="Listaszerbekezds"/>
+        <w:numPr>
+          <w:ilvl w:val="0"/>
+          <w:numId w:val="19"/>
+        </w:numPr>
+        <w:rPr>
+          <w:b/>
+          <w:szCs w:val="26"/>
+        </w:rPr>
+      </w:pPr>
+      <w:r>
+        <w:t>Célközönség: A GameMaker Studio elsősorban kezdő és középhaladó szintű játékfejlesztőknek készült, széleskörű programozási ismeretek nélkül.</w:t>
+      </w:r>
+    </w:p>
+    <w:p>
+      <w:pPr>
+        <w:pStyle w:val="Listaszerbekezds"/>
+        <w:numPr>
+          <w:ilvl w:val="0"/>
+          <w:numId w:val="19"/>
+        </w:numPr>
+        <w:rPr>
+          <w:b/>
+          <w:szCs w:val="26"/>
+        </w:rPr>
+      </w:pPr>
+      <w:r>
+        <w:t>Az eszköz</w:t>
+      </w:r>
+      <w:r>
+        <w:t xml:space="preserve"> használata</w:t>
+      </w:r>
+      <w:r>
+        <w:t xml:space="preserve"> könnyen megtanulható, így a felhasználók viszonylag gyorsan hozhatnak létre játékokat anélkül, hogy nagy programozási szakértelemre lenne szükségük.</w:t>
+      </w:r>
+    </w:p>
+    <w:p>
+      <w:pPr>
+        <w:pStyle w:val="Listaszerbekezds"/>
+        <w:numPr>
+          <w:ilvl w:val="0"/>
+          <w:numId w:val="19"/>
+        </w:numPr>
+        <w:rPr>
+          <w:b/>
+          <w:szCs w:val="26"/>
+        </w:rPr>
+      </w:pPr>
+      <w:r>
+        <w:t xml:space="preserve">Drag-and-drop </w:t>
+      </w:r>
+      <w:r>
+        <w:t>interface-el rendelkezik.</w:t>
+      </w:r>
+      <w:r>
+        <w:t xml:space="preserve"> Az alkalmazás drag-and-drop felületet kínál, amely lehetővé teszi a felhasználók számára, hogy viszonylag egyszerűen alakítsanak ki játékmenetet és logikát mély kódolási ismeretek nélkül.</w:t>
+      </w:r>
+    </w:p>
+    <w:p>
+      <w:pPr>
+        <w:pStyle w:val="Listaszerbekezds"/>
+        <w:numPr>
+          <w:ilvl w:val="0"/>
+          <w:numId w:val="19"/>
+        </w:numPr>
+        <w:rPr>
+          <w:b/>
+          <w:szCs w:val="26"/>
+        </w:rPr>
+      </w:pPr>
+      <w:r>
+        <w:t>Platformfüggetlenség: Lehetővé teszi a játékfejlesztők számára, hogy játékaikat több platformra exportálják, beleértve a PC-t, a mobileszközöket és a konzolokat.</w:t>
+      </w:r>
+    </w:p>
+    <w:p>
+      <w:pPr>
+        <w:pStyle w:val="Listaszerbekezds"/>
+        <w:numPr>
+          <w:ilvl w:val="0"/>
+          <w:numId w:val="19"/>
+        </w:numPr>
+        <w:rPr>
+          <w:b/>
+          <w:szCs w:val="26"/>
+        </w:rPr>
+      </w:pPr>
+      <w:r>
+        <w:t>Az itt készült játékok: Undertale, Hotline Miami.</w:t>
+      </w:r>
+    </w:p>
+    <w:p>
+      <w:pPr>
+        <w:rPr>
+          <w:b/>
+          <w:szCs w:val="26"/>
+        </w:rPr>
+      </w:pPr>
+      <w:r>
+        <w:rPr>
+          <w:b/>
+          <w:szCs w:val="26"/>
+        </w:rPr>
+        <w:t>CryEngine:</w:t>
+      </w:r>
+    </w:p>
+    <w:p>
+      <w:pPr>
+        <w:pStyle w:val="Listaszerbekezds"/>
+        <w:numPr>
+          <w:ilvl w:val="0"/>
+          <w:numId w:val="20"/>
+        </w:numPr>
+        <w:rPr>
+          <w:b/>
+          <w:szCs w:val="26"/>
+        </w:rPr>
+      </w:pPr>
+      <w:r>
+        <w:t>Grafikai teljesítmény: A CryEngine a grafikus teljesítmény és a valósághű megjelenítés terén jeleskedik. A legújabb verziók összetett fényhatásokat, részletes textúrákat és valósághű animációkat támogatnak.</w:t>
+      </w:r>
+    </w:p>
+    <w:p>
+      <w:pPr>
+        <w:pStyle w:val="Listaszerbekezds"/>
+        <w:numPr>
+          <w:ilvl w:val="0"/>
+          <w:numId w:val="20"/>
+        </w:numPr>
+        <w:rPr>
+          <w:b/>
+          <w:szCs w:val="26"/>
+        </w:rPr>
+      </w:pPr>
+      <w:r>
+        <w:t>Speciális funkciók: A CryEngine egy sor fejlett funkciót és eszközt kínál a fejlesztőknek, beleértve a valós idejű fizikai alapú szimulációt, az AI-eszközöket és a nagyobb méretű világok támogatását.</w:t>
+      </w:r>
+    </w:p>
+    <w:p>
+      <w:pPr>
+        <w:pStyle w:val="Listaszerbekezds"/>
+        <w:numPr>
+          <w:ilvl w:val="0"/>
+          <w:numId w:val="20"/>
+        </w:numPr>
+        <w:rPr>
+          <w:b/>
+          <w:szCs w:val="26"/>
+        </w:rPr>
+      </w:pPr>
+      <w:r>
+        <w:t>A CryEngine általában összetettebb és nehezebben használható, mint a GameMaker Studio, és általában tapasztaltabb fejlesztőknek készült.</w:t>
+      </w:r>
+    </w:p>
+    <w:p>
+      <w:pPr>
+        <w:pStyle w:val="Listaszerbekezds"/>
+        <w:numPr>
+          <w:ilvl w:val="0"/>
+          <w:numId w:val="20"/>
+        </w:numPr>
+        <w:rPr>
+          <w:b/>
+          <w:szCs w:val="26"/>
+        </w:rPr>
+      </w:pPr>
+      <w:r>
+        <w:t>C++ és C# programozási nyelveket használ</w:t>
+      </w:r>
+    </w:p>
+    <w:p>
+      <w:pPr>
+        <w:pStyle w:val="Listaszerbekezds"/>
+        <w:numPr>
+          <w:ilvl w:val="0"/>
+          <w:numId w:val="20"/>
+        </w:numPr>
+        <w:rPr>
+          <w:b/>
+          <w:szCs w:val="26"/>
+        </w:rPr>
+      </w:pPr>
+      <w:r>
+        <w:t>Ideális választás lehet nagyobb költségvetésű projektekhez, ahol fontos a grafikai minőség és a méretezhetőség.</w:t>
+      </w:r>
+    </w:p>
+    <w:p>
+      <w:pPr>
+        <w:pStyle w:val="Listaszerbekezds"/>
+        <w:numPr>
+          <w:ilvl w:val="0"/>
+          <w:numId w:val="20"/>
+        </w:numPr>
+        <w:rPr>
+          <w:szCs w:val="26"/>
+        </w:rPr>
+      </w:pPr>
+      <w:r>
+        <w:rPr>
+          <w:szCs w:val="26"/>
+        </w:rPr>
+        <w:t>CryEngine használatával létrejött videójátékok:</w:t>
+      </w:r>
+      <w:r>
+        <w:rPr>
+          <w:szCs w:val="26"/>
+        </w:rPr>
+        <w:t xml:space="preserve"> Far Cry, Crysis, Prey.</w:t>
+      </w:r>
+    </w:p>
+    <w:p>
       <w:pPr>
         <w:pStyle w:val="Cmsor1"/>
       </w:pPr>
-      <w:bookmarkStart w:id="11" w:name="_Toc166772789"/>
-      <w:r>
-        <w:t>Játékfejlesztői</w:t>
-      </w:r>
-      <w:r>
-        <w:t xml:space="preserve"> motorok:</w:t>
+      <w:bookmarkStart w:id="11" w:name="_Toc166945523"/>
+      <w:r>
+        <w:t>HTML5 j</w:t>
+      </w:r>
+      <w:r>
+        <w:t>átékfejlesztői</w:t>
+      </w:r>
+      <w:r>
+        <w:t xml:space="preserve"> technológiák</w:t>
+      </w:r>
+      <w:r>
+        <w:t>:</w:t>
       </w:r>
       <w:bookmarkEnd w:id="11"/>
     </w:p>
+    <w:p/>
     <w:p>
       <w:pPr>
         <w:pStyle w:val="Cmsor1"/>
       </w:pPr>
-      <w:bookmarkStart w:id="12" w:name="_Toc166772790"/>
+      <w:bookmarkStart w:id="12" w:name="_Toc166945524"/>
       <w:r>
         <w:t>Felhasznált f</w:t>
       </w:r>
@@ -3954,7 +5526,7 @@
           <w:rStyle w:val="Hiperhivatkozs"/>
         </w:rPr>
       </w:pPr>
-      <w:hyperlink r:id="rId12" w:history="1">
+      <w:hyperlink r:id="rId14" w:history="1">
         <w:r>
           <w:rPr>
             <w:rStyle w:val="Hiperhivatkozs"/>
@@ -3964,7 +5536,7 @@
       </w:hyperlink>
     </w:p>
     <w:p>
-      <w:hyperlink r:id="rId13" w:history="1">
+      <w:hyperlink r:id="rId15" w:history="1">
         <w:r>
           <w:rPr>
             <w:rStyle w:val="Hiperhivatkozs"/>
@@ -3974,7 +5546,7 @@
       </w:hyperlink>
     </w:p>
     <w:p>
-      <w:hyperlink r:id="rId14" w:history="1">
+      <w:hyperlink r:id="rId16" w:history="1">
         <w:r>
           <w:rPr>
             <w:rStyle w:val="Hiperhivatkozs"/>
@@ -3989,7 +5561,7 @@
           <w:rStyle w:val="Hiperhivatkozs"/>
         </w:rPr>
       </w:pPr>
-      <w:hyperlink r:id="rId15" w:history="1">
+      <w:hyperlink r:id="rId17" w:history="1">
         <w:r>
           <w:rPr>
             <w:rStyle w:val="Hiperhivatkozs"/>
@@ -3999,26 +5571,88 @@
       </w:hyperlink>
     </w:p>
     <w:p>
-      <w:hyperlink r:id="rId16" w:history="1">
+      <w:pPr>
+        <w:rPr>
+          <w:rStyle w:val="Hiperhivatkozs"/>
+        </w:rPr>
+      </w:pPr>
+      <w:hyperlink r:id="rId18" w:history="1">
         <w:r>
           <w:rPr>
             <w:rStyle w:val="Hiperhivatkozs"/>
           </w:rPr>
-          <w:t>https://newzoo.com/resources/blog/last-looks-the-global-games-market-in-2</w:t>
+          <w:t>https://newzoo.com/resources/blog/last-looks-the-global-games-market-in-2023</w:t>
         </w:r>
+      </w:hyperlink>
+    </w:p>
+    <w:p>
+      <w:pPr>
+        <w:rPr>
+          <w:rStyle w:val="Hiperhivatkozs"/>
+        </w:rPr>
+      </w:pPr>
+      <w:hyperlink r:id="rId19" w:history="1">
         <w:r>
           <w:rPr>
             <w:rStyle w:val="Hiperhivatkozs"/>
           </w:rPr>
-          <w:t>0</w:t>
+          <w:t>https://en.wikipedia.org/wiki/Game_engine</w:t>
         </w:r>
+      </w:hyperlink>
+    </w:p>
+    <w:p>
+      <w:pPr>
+        <w:rPr>
+          <w:rStyle w:val="Hiperhivatkozs"/>
+          <w:color w:val="auto"/>
+          <w:u w:val="none"/>
+        </w:rPr>
+      </w:pPr>
+      <w:hyperlink r:id="rId20" w:history="1">
         <w:r>
           <w:rPr>
             <w:rStyle w:val="Hiperhivatkozs"/>
           </w:rPr>
-          <w:t>23</w:t>
+          <w:t>https://spotlighthungary.hu/2024/01/legnepszerubb-jatek-keszito-eszkozok-es-platformok/</w:t>
         </w:r>
       </w:hyperlink>
+    </w:p>
+    <w:p>
+      <w:pPr>
+        <w:rPr>
+          <w:rStyle w:val="Hiperhivatkozs"/>
+        </w:rPr>
+      </w:pPr>
+      <w:hyperlink r:id="rId21" w:history="1">
+        <w:r>
+          <w:rPr>
+            <w:rStyle w:val="Hiperhivatkozs"/>
+          </w:rPr>
+          <w:t>https://docs.unity3d.com/Manual/index.html</w:t>
+        </w:r>
+      </w:hyperlink>
+    </w:p>
+    <w:p>
+      <w:hyperlink r:id="rId22" w:history="1">
+        <w:r>
+          <w:rPr>
+            <w:rStyle w:val="Hiperhivatkozs"/>
+          </w:rPr>
+          <w:t>https://dotnet.microsoft.com/en-us/apps/games/unity</w:t>
+        </w:r>
+      </w:hyperlink>
+    </w:p>
+    <w:p>
+      <w:hyperlink r:id="rId23" w:history="1">
+        <w:r>
+          <w:rPr>
+            <w:rStyle w:val="Hiperhivatkozs"/>
+          </w:rPr>
+          <w:t>https://www.unrealengine.com/en-US/unreal-engine-5</w:t>
+        </w:r>
+      </w:hyperlink>
+      <w:bookmarkStart w:id="13" w:name="_GoBack"/>
+      <w:bookmarkEnd w:id="13"/>
     </w:p>
     <w:sectPr>
       <w:pgSz w:w="11906" w:h="16838"/>
@@ -4636,6 +6270,119 @@
     </w:lvl>
   </w:abstractNum>
   <w:abstractNum w:abstractNumId="5" w15:restartNumberingAfterBreak="0">
+    <w:nsid w:val="23570122"/>
+    <w:multiLevelType w:val="hybridMultilevel"/>
+    <w:tmpl w:val="4978DCF8"/>
+    <w:lvl w:ilvl="0" w:tplc="040E0001">
+      <w:start w:val="1"/>
+      <w:numFmt w:val="bullet"/>
+      <w:lvlText w:val=""/>
+      <w:lvlJc w:val="left"/>
+      <w:pPr>
+        <w:ind w:left="720" w:hanging="360"/>
+      </w:pPr>
+      <w:rPr>
+        <w:rFonts w:ascii="Symbol" w:hAnsi="Symbol" w:hint="default"/>
+      </w:rPr>
+    </w:lvl>
+    <w:lvl w:ilvl="1" w:tplc="040E0003" w:tentative="1">
+      <w:start w:val="1"/>
+      <w:numFmt w:val="bullet"/>
+      <w:lvlText w:val="o"/>
+      <w:lvlJc w:val="left"/>
+      <w:pPr>
+        <w:ind w:left="1440" w:hanging="360"/>
+      </w:pPr>
+      <w:rPr>
+        <w:rFonts w:ascii="Courier New" w:hAnsi="Courier New" w:cs="Courier New" w:hint="default"/>
+      </w:rPr>
+    </w:lvl>
+    <w:lvl w:ilvl="2" w:tplc="040E0005" w:tentative="1">
+      <w:start w:val="1"/>
+      <w:numFmt w:val="bullet"/>
+      <w:lvlText w:val=""/>
+      <w:lvlJc w:val="left"/>
+      <w:pPr>
+        <w:ind w:left="2160" w:hanging="360"/>
+      </w:pPr>
+      <w:rPr>
+        <w:rFonts w:ascii="Wingdings" w:hAnsi="Wingdings" w:hint="default"/>
+      </w:rPr>
+    </w:lvl>
+    <w:lvl w:ilvl="3" w:tplc="040E0001" w:tentative="1">
+      <w:start w:val="1"/>
+      <w:numFmt w:val="bullet"/>
+      <w:lvlText w:val=""/>
+      <w:lvlJc w:val="left"/>
+      <w:pPr>
+        <w:ind w:left="2880" w:hanging="360"/>
+      </w:pPr>
+      <w:rPr>
+        <w:rFonts w:ascii="Symbol" w:hAnsi="Symbol" w:hint="default"/>
+      </w:rPr>
+    </w:lvl>
+    <w:lvl w:ilvl="4" w:tplc="040E0003" w:tentative="1">
+      <w:start w:val="1"/>
+      <w:numFmt w:val="bullet"/>
+      <w:lvlText w:val="o"/>
+      <w:lvlJc w:val="left"/>
+      <w:pPr>
+        <w:ind w:left="3600" w:hanging="360"/>
+      </w:pPr>
+      <w:rPr>
+        <w:rFonts w:ascii="Courier New" w:hAnsi="Courier New" w:cs="Courier New" w:hint="default"/>
+      </w:rPr>
+    </w:lvl>
+    <w:lvl w:ilvl="5" w:tplc="040E0005" w:tentative="1">
+      <w:start w:val="1"/>
+      <w:numFmt w:val="bullet"/>
+      <w:lvlText w:val=""/>
+      <w:lvlJc w:val="left"/>
+      <w:pPr>
+        <w:ind w:left="4320" w:hanging="360"/>
+      </w:pPr>
+      <w:rPr>
+        <w:rFonts w:ascii="Wingdings" w:hAnsi="Wingdings" w:hint="default"/>
+      </w:rPr>
+    </w:lvl>
+    <w:lvl w:ilvl="6" w:tplc="040E0001" w:tentative="1">
+      <w:start w:val="1"/>
+      <w:numFmt w:val="bullet"/>
+      <w:lvlText w:val=""/>
+      <w:lvlJc w:val="left"/>
+      <w:pPr>
+        <w:ind w:left="5040" w:hanging="360"/>
+      </w:pPr>
+      <w:rPr>
+        <w:rFonts w:ascii="Symbol" w:hAnsi="Symbol" w:hint="default"/>
+      </w:rPr>
+    </w:lvl>
+    <w:lvl w:ilvl="7" w:tplc="040E0003" w:tentative="1">
+      <w:start w:val="1"/>
+      <w:numFmt w:val="bullet"/>
+      <w:lvlText w:val="o"/>
+      <w:lvlJc w:val="left"/>
+      <w:pPr>
+        <w:ind w:left="5760" w:hanging="360"/>
+      </w:pPr>
+      <w:rPr>
+        <w:rFonts w:ascii="Courier New" w:hAnsi="Courier New" w:cs="Courier New" w:hint="default"/>
+      </w:rPr>
+    </w:lvl>
+    <w:lvl w:ilvl="8" w:tplc="040E0005" w:tentative="1">
+      <w:start w:val="1"/>
+      <w:numFmt w:val="bullet"/>
+      <w:lvlText w:val=""/>
+      <w:lvlJc w:val="left"/>
+      <w:pPr>
+        <w:ind w:left="6480" w:hanging="360"/>
+      </w:pPr>
+      <w:rPr>
+        <w:rFonts w:ascii="Wingdings" w:hAnsi="Wingdings" w:hint="default"/>
+      </w:rPr>
+    </w:lvl>
+  </w:abstractNum>
+  <w:abstractNum w:abstractNumId="6" w15:restartNumberingAfterBreak="0">
     <w:nsid w:val="235C3A29"/>
     <w:multiLevelType w:val="hybridMultilevel"/>
     <w:tmpl w:val="09F0A400"/>
@@ -4748,7 +6495,120 @@
       </w:rPr>
     </w:lvl>
   </w:abstractNum>
-  <w:abstractNum w:abstractNumId="6" w15:restartNumberingAfterBreak="0">
+  <w:abstractNum w:abstractNumId="7" w15:restartNumberingAfterBreak="0">
+    <w:nsid w:val="27D143DC"/>
+    <w:multiLevelType w:val="hybridMultilevel"/>
+    <w:tmpl w:val="FE408C8A"/>
+    <w:lvl w:ilvl="0" w:tplc="040E0001">
+      <w:start w:val="1"/>
+      <w:numFmt w:val="bullet"/>
+      <w:lvlText w:val=""/>
+      <w:lvlJc w:val="left"/>
+      <w:pPr>
+        <w:ind w:left="720" w:hanging="360"/>
+      </w:pPr>
+      <w:rPr>
+        <w:rFonts w:ascii="Symbol" w:hAnsi="Symbol" w:hint="default"/>
+      </w:rPr>
+    </w:lvl>
+    <w:lvl w:ilvl="1" w:tplc="040E0003" w:tentative="1">
+      <w:start w:val="1"/>
+      <w:numFmt w:val="bullet"/>
+      <w:lvlText w:val="o"/>
+      <w:lvlJc w:val="left"/>
+      <w:pPr>
+        <w:ind w:left="1440" w:hanging="360"/>
+      </w:pPr>
+      <w:rPr>
+        <w:rFonts w:ascii="Courier New" w:hAnsi="Courier New" w:cs="Courier New" w:hint="default"/>
+      </w:rPr>
+    </w:lvl>
+    <w:lvl w:ilvl="2" w:tplc="040E0005" w:tentative="1">
+      <w:start w:val="1"/>
+      <w:numFmt w:val="bullet"/>
+      <w:lvlText w:val=""/>
+      <w:lvlJc w:val="left"/>
+      <w:pPr>
+        <w:ind w:left="2160" w:hanging="360"/>
+      </w:pPr>
+      <w:rPr>
+        <w:rFonts w:ascii="Wingdings" w:hAnsi="Wingdings" w:hint="default"/>
+      </w:rPr>
+    </w:lvl>
+    <w:lvl w:ilvl="3" w:tplc="040E0001" w:tentative="1">
+      <w:start w:val="1"/>
+      <w:numFmt w:val="bullet"/>
+      <w:lvlText w:val=""/>
+      <w:lvlJc w:val="left"/>
+      <w:pPr>
+        <w:ind w:left="2880" w:hanging="360"/>
+      </w:pPr>
+      <w:rPr>
+        <w:rFonts w:ascii="Symbol" w:hAnsi="Symbol" w:hint="default"/>
+      </w:rPr>
+    </w:lvl>
+    <w:lvl w:ilvl="4" w:tplc="040E0003" w:tentative="1">
+      <w:start w:val="1"/>
+      <w:numFmt w:val="bullet"/>
+      <w:lvlText w:val="o"/>
+      <w:lvlJc w:val="left"/>
+      <w:pPr>
+        <w:ind w:left="3600" w:hanging="360"/>
+      </w:pPr>
+      <w:rPr>
+        <w:rFonts w:ascii="Courier New" w:hAnsi="Courier New" w:cs="Courier New" w:hint="default"/>
+      </w:rPr>
+    </w:lvl>
+    <w:lvl w:ilvl="5" w:tplc="040E0005" w:tentative="1">
+      <w:start w:val="1"/>
+      <w:numFmt w:val="bullet"/>
+      <w:lvlText w:val=""/>
+      <w:lvlJc w:val="left"/>
+      <w:pPr>
+        <w:ind w:left="4320" w:hanging="360"/>
+      </w:pPr>
+      <w:rPr>
+        <w:rFonts w:ascii="Wingdings" w:hAnsi="Wingdings" w:hint="default"/>
+      </w:rPr>
+    </w:lvl>
+    <w:lvl w:ilvl="6" w:tplc="040E0001" w:tentative="1">
+      <w:start w:val="1"/>
+      <w:numFmt w:val="bullet"/>
+      <w:lvlText w:val=""/>
+      <w:lvlJc w:val="left"/>
+      <w:pPr>
+        <w:ind w:left="5040" w:hanging="360"/>
+      </w:pPr>
+      <w:rPr>
+        <w:rFonts w:ascii="Symbol" w:hAnsi="Symbol" w:hint="default"/>
+      </w:rPr>
+    </w:lvl>
+    <w:lvl w:ilvl="7" w:tplc="040E0003" w:tentative="1">
+      <w:start w:val="1"/>
+      <w:numFmt w:val="bullet"/>
+      <w:lvlText w:val="o"/>
+      <w:lvlJc w:val="left"/>
+      <w:pPr>
+        <w:ind w:left="5760" w:hanging="360"/>
+      </w:pPr>
+      <w:rPr>
+        <w:rFonts w:ascii="Courier New" w:hAnsi="Courier New" w:cs="Courier New" w:hint="default"/>
+      </w:rPr>
+    </w:lvl>
+    <w:lvl w:ilvl="8" w:tplc="040E0005" w:tentative="1">
+      <w:start w:val="1"/>
+      <w:numFmt w:val="bullet"/>
+      <w:lvlText w:val=""/>
+      <w:lvlJc w:val="left"/>
+      <w:pPr>
+        <w:ind w:left="6480" w:hanging="360"/>
+      </w:pPr>
+      <w:rPr>
+        <w:rFonts w:ascii="Wingdings" w:hAnsi="Wingdings" w:hint="default"/>
+      </w:rPr>
+    </w:lvl>
+  </w:abstractNum>
+  <w:abstractNum w:abstractNumId="8" w15:restartNumberingAfterBreak="0">
     <w:nsid w:val="2E4F3AC7"/>
     <w:multiLevelType w:val="hybridMultilevel"/>
     <w:tmpl w:val="5AEC7314"/>
@@ -4834,7 +6694,7 @@
       </w:pPr>
     </w:lvl>
   </w:abstractNum>
-  <w:abstractNum w:abstractNumId="7" w15:restartNumberingAfterBreak="0">
+  <w:abstractNum w:abstractNumId="9" w15:restartNumberingAfterBreak="0">
     <w:nsid w:val="451C065D"/>
     <w:multiLevelType w:val="hybridMultilevel"/>
     <w:tmpl w:val="78BAFA7A"/>
@@ -4947,7 +6807,7 @@
       </w:rPr>
     </w:lvl>
   </w:abstractNum>
-  <w:abstractNum w:abstractNumId="8" w15:restartNumberingAfterBreak="0">
+  <w:abstractNum w:abstractNumId="10" w15:restartNumberingAfterBreak="0">
     <w:nsid w:val="4679545D"/>
     <w:multiLevelType w:val="hybridMultilevel"/>
     <w:tmpl w:val="535A3CFA"/>
@@ -5060,7 +6920,7 @@
       </w:rPr>
     </w:lvl>
   </w:abstractNum>
-  <w:abstractNum w:abstractNumId="9" w15:restartNumberingAfterBreak="0">
+  <w:abstractNum w:abstractNumId="11" w15:restartNumberingAfterBreak="0">
     <w:nsid w:val="489674A0"/>
     <w:multiLevelType w:val="multilevel"/>
     <w:tmpl w:val="E2461730"/>
@@ -5209,7 +7069,120 @@
       </w:rPr>
     </w:lvl>
   </w:abstractNum>
-  <w:abstractNum w:abstractNumId="10" w15:restartNumberingAfterBreak="0">
+  <w:abstractNum w:abstractNumId="12" w15:restartNumberingAfterBreak="0">
+    <w:nsid w:val="4E3C1053"/>
+    <w:multiLevelType w:val="hybridMultilevel"/>
+    <w:tmpl w:val="FD4E54C4"/>
+    <w:lvl w:ilvl="0" w:tplc="040E0001">
+      <w:start w:val="1"/>
+      <w:numFmt w:val="bullet"/>
+      <w:lvlText w:val=""/>
+      <w:lvlJc w:val="left"/>
+      <w:pPr>
+        <w:ind w:left="720" w:hanging="360"/>
+      </w:pPr>
+      <w:rPr>
+        <w:rFonts w:ascii="Symbol" w:hAnsi="Symbol" w:hint="default"/>
+      </w:rPr>
+    </w:lvl>
+    <w:lvl w:ilvl="1" w:tplc="040E0003" w:tentative="1">
+      <w:start w:val="1"/>
+      <w:numFmt w:val="bullet"/>
+      <w:lvlText w:val="o"/>
+      <w:lvlJc w:val="left"/>
+      <w:pPr>
+        <w:ind w:left="1440" w:hanging="360"/>
+      </w:pPr>
+      <w:rPr>
+        <w:rFonts w:ascii="Courier New" w:hAnsi="Courier New" w:cs="Courier New" w:hint="default"/>
+      </w:rPr>
+    </w:lvl>
+    <w:lvl w:ilvl="2" w:tplc="040E0005" w:tentative="1">
+      <w:start w:val="1"/>
+      <w:numFmt w:val="bullet"/>
+      <w:lvlText w:val=""/>
+      <w:lvlJc w:val="left"/>
+      <w:pPr>
+        <w:ind w:left="2160" w:hanging="360"/>
+      </w:pPr>
+      <w:rPr>
+        <w:rFonts w:ascii="Wingdings" w:hAnsi="Wingdings" w:hint="default"/>
+      </w:rPr>
+    </w:lvl>
+    <w:lvl w:ilvl="3" w:tplc="040E0001" w:tentative="1">
+      <w:start w:val="1"/>
+      <w:numFmt w:val="bullet"/>
+      <w:lvlText w:val=""/>
+      <w:lvlJc w:val="left"/>
+      <w:pPr>
+        <w:ind w:left="2880" w:hanging="360"/>
+      </w:pPr>
+      <w:rPr>
+        <w:rFonts w:ascii="Symbol" w:hAnsi="Symbol" w:hint="default"/>
+      </w:rPr>
+    </w:lvl>
+    <w:lvl w:ilvl="4" w:tplc="040E0003" w:tentative="1">
+      <w:start w:val="1"/>
+      <w:numFmt w:val="bullet"/>
+      <w:lvlText w:val="o"/>
+      <w:lvlJc w:val="left"/>
+      <w:pPr>
+        <w:ind w:left="3600" w:hanging="360"/>
+      </w:pPr>
+      <w:rPr>
+        <w:rFonts w:ascii="Courier New" w:hAnsi="Courier New" w:cs="Courier New" w:hint="default"/>
+      </w:rPr>
+    </w:lvl>
+    <w:lvl w:ilvl="5" w:tplc="040E0005" w:tentative="1">
+      <w:start w:val="1"/>
+      <w:numFmt w:val="bullet"/>
+      <w:lvlText w:val=""/>
+      <w:lvlJc w:val="left"/>
+      <w:pPr>
+        <w:ind w:left="4320" w:hanging="360"/>
+      </w:pPr>
+      <w:rPr>
+        <w:rFonts w:ascii="Wingdings" w:hAnsi="Wingdings" w:hint="default"/>
+      </w:rPr>
+    </w:lvl>
+    <w:lvl w:ilvl="6" w:tplc="040E0001" w:tentative="1">
+      <w:start w:val="1"/>
+      <w:numFmt w:val="bullet"/>
+      <w:lvlText w:val=""/>
+      <w:lvlJc w:val="left"/>
+      <w:pPr>
+        <w:ind w:left="5040" w:hanging="360"/>
+      </w:pPr>
+      <w:rPr>
+        <w:rFonts w:ascii="Symbol" w:hAnsi="Symbol" w:hint="default"/>
+      </w:rPr>
+    </w:lvl>
+    <w:lvl w:ilvl="7" w:tplc="040E0003" w:tentative="1">
+      <w:start w:val="1"/>
+      <w:numFmt w:val="bullet"/>
+      <w:lvlText w:val="o"/>
+      <w:lvlJc w:val="left"/>
+      <w:pPr>
+        <w:ind w:left="5760" w:hanging="360"/>
+      </w:pPr>
+      <w:rPr>
+        <w:rFonts w:ascii="Courier New" w:hAnsi="Courier New" w:cs="Courier New" w:hint="default"/>
+      </w:rPr>
+    </w:lvl>
+    <w:lvl w:ilvl="8" w:tplc="040E0005" w:tentative="1">
+      <w:start w:val="1"/>
+      <w:numFmt w:val="bullet"/>
+      <w:lvlText w:val=""/>
+      <w:lvlJc w:val="left"/>
+      <w:pPr>
+        <w:ind w:left="6480" w:hanging="360"/>
+      </w:pPr>
+      <w:rPr>
+        <w:rFonts w:ascii="Wingdings" w:hAnsi="Wingdings" w:hint="default"/>
+      </w:rPr>
+    </w:lvl>
+  </w:abstractNum>
+  <w:abstractNum w:abstractNumId="13" w15:restartNumberingAfterBreak="0">
     <w:nsid w:val="50E77AED"/>
     <w:multiLevelType w:val="hybridMultilevel"/>
     <w:tmpl w:val="5D42407E"/>
@@ -5322,7 +7295,7 @@
       </w:rPr>
     </w:lvl>
   </w:abstractNum>
-  <w:abstractNum w:abstractNumId="11" w15:restartNumberingAfterBreak="0">
+  <w:abstractNum w:abstractNumId="14" w15:restartNumberingAfterBreak="0">
     <w:nsid w:val="5DD047E8"/>
     <w:multiLevelType w:val="hybridMultilevel"/>
     <w:tmpl w:val="AA4E1AF4"/>
@@ -5435,7 +7408,7 @@
       </w:rPr>
     </w:lvl>
   </w:abstractNum>
-  <w:abstractNum w:abstractNumId="12" w15:restartNumberingAfterBreak="0">
+  <w:abstractNum w:abstractNumId="15" w15:restartNumberingAfterBreak="0">
     <w:nsid w:val="5DFC6125"/>
     <w:multiLevelType w:val="hybridMultilevel"/>
     <w:tmpl w:val="07603180"/>
@@ -5548,7 +7521,120 @@
       </w:rPr>
     </w:lvl>
   </w:abstractNum>
-  <w:abstractNum w:abstractNumId="13" w15:restartNumberingAfterBreak="0">
+  <w:abstractNum w:abstractNumId="16" w15:restartNumberingAfterBreak="0">
+    <w:nsid w:val="62825D41"/>
+    <w:multiLevelType w:val="hybridMultilevel"/>
+    <w:tmpl w:val="A8E02CF2"/>
+    <w:lvl w:ilvl="0" w:tplc="040E0001">
+      <w:start w:val="1"/>
+      <w:numFmt w:val="bullet"/>
+      <w:lvlText w:val=""/>
+      <w:lvlJc w:val="left"/>
+      <w:pPr>
+        <w:ind w:left="720" w:hanging="360"/>
+      </w:pPr>
+      <w:rPr>
+        <w:rFonts w:ascii="Symbol" w:hAnsi="Symbol" w:hint="default"/>
+      </w:rPr>
+    </w:lvl>
+    <w:lvl w:ilvl="1" w:tplc="040E0003" w:tentative="1">
+      <w:start w:val="1"/>
+      <w:numFmt w:val="bullet"/>
+      <w:lvlText w:val="o"/>
+      <w:lvlJc w:val="left"/>
+      <w:pPr>
+        <w:ind w:left="1440" w:hanging="360"/>
+      </w:pPr>
+      <w:rPr>
+        <w:rFonts w:ascii="Courier New" w:hAnsi="Courier New" w:cs="Courier New" w:hint="default"/>
+      </w:rPr>
+    </w:lvl>
+    <w:lvl w:ilvl="2" w:tplc="040E0005" w:tentative="1">
+      <w:start w:val="1"/>
+      <w:numFmt w:val="bullet"/>
+      <w:lvlText w:val=""/>
+      <w:lvlJc w:val="left"/>
+      <w:pPr>
+        <w:ind w:left="2160" w:hanging="360"/>
+      </w:pPr>
+      <w:rPr>
+        <w:rFonts w:ascii="Wingdings" w:hAnsi="Wingdings" w:hint="default"/>
+      </w:rPr>
+    </w:lvl>
+    <w:lvl w:ilvl="3" w:tplc="040E0001" w:tentative="1">
+      <w:start w:val="1"/>
+      <w:numFmt w:val="bullet"/>
+      <w:lvlText w:val=""/>
+      <w:lvlJc w:val="left"/>
+      <w:pPr>
+        <w:ind w:left="2880" w:hanging="360"/>
+      </w:pPr>
+      <w:rPr>
+        <w:rFonts w:ascii="Symbol" w:hAnsi="Symbol" w:hint="default"/>
+      </w:rPr>
+    </w:lvl>
+    <w:lvl w:ilvl="4" w:tplc="040E0003" w:tentative="1">
+      <w:start w:val="1"/>
+      <w:numFmt w:val="bullet"/>
+      <w:lvlText w:val="o"/>
+      <w:lvlJc w:val="left"/>
+      <w:pPr>
+        <w:ind w:left="3600" w:hanging="360"/>
+      </w:pPr>
+      <w:rPr>
+        <w:rFonts w:ascii="Courier New" w:hAnsi="Courier New" w:cs="Courier New" w:hint="default"/>
+      </w:rPr>
+    </w:lvl>
+    <w:lvl w:ilvl="5" w:tplc="040E0005" w:tentative="1">
+      <w:start w:val="1"/>
+      <w:numFmt w:val="bullet"/>
+      <w:lvlText w:val=""/>
+      <w:lvlJc w:val="left"/>
+      <w:pPr>
+        <w:ind w:left="4320" w:hanging="360"/>
+      </w:pPr>
+      <w:rPr>
+        <w:rFonts w:ascii="Wingdings" w:hAnsi="Wingdings" w:hint="default"/>
+      </w:rPr>
+    </w:lvl>
+    <w:lvl w:ilvl="6" w:tplc="040E0001" w:tentative="1">
+      <w:start w:val="1"/>
+      <w:numFmt w:val="bullet"/>
+      <w:lvlText w:val=""/>
+      <w:lvlJc w:val="left"/>
+      <w:pPr>
+        <w:ind w:left="5040" w:hanging="360"/>
+      </w:pPr>
+      <w:rPr>
+        <w:rFonts w:ascii="Symbol" w:hAnsi="Symbol" w:hint="default"/>
+      </w:rPr>
+    </w:lvl>
+    <w:lvl w:ilvl="7" w:tplc="040E0003" w:tentative="1">
+      <w:start w:val="1"/>
+      <w:numFmt w:val="bullet"/>
+      <w:lvlText w:val="o"/>
+      <w:lvlJc w:val="left"/>
+      <w:pPr>
+        <w:ind w:left="5760" w:hanging="360"/>
+      </w:pPr>
+      <w:rPr>
+        <w:rFonts w:ascii="Courier New" w:hAnsi="Courier New" w:cs="Courier New" w:hint="default"/>
+      </w:rPr>
+    </w:lvl>
+    <w:lvl w:ilvl="8" w:tplc="040E0005" w:tentative="1">
+      <w:start w:val="1"/>
+      <w:numFmt w:val="bullet"/>
+      <w:lvlText w:val=""/>
+      <w:lvlJc w:val="left"/>
+      <w:pPr>
+        <w:ind w:left="6480" w:hanging="360"/>
+      </w:pPr>
+      <w:rPr>
+        <w:rFonts w:ascii="Wingdings" w:hAnsi="Wingdings" w:hint="default"/>
+      </w:rPr>
+    </w:lvl>
+  </w:abstractNum>
+  <w:abstractNum w:abstractNumId="17" w15:restartNumberingAfterBreak="0">
     <w:nsid w:val="63B85789"/>
     <w:multiLevelType w:val="hybridMultilevel"/>
     <w:tmpl w:val="C34A631A"/>
@@ -5661,7 +7747,120 @@
       </w:rPr>
     </w:lvl>
   </w:abstractNum>
-  <w:abstractNum w:abstractNumId="14" w15:restartNumberingAfterBreak="0">
+  <w:abstractNum w:abstractNumId="18" w15:restartNumberingAfterBreak="0">
+    <w:nsid w:val="655122B9"/>
+    <w:multiLevelType w:val="hybridMultilevel"/>
+    <w:tmpl w:val="A09270A0"/>
+    <w:lvl w:ilvl="0" w:tplc="040E0001">
+      <w:start w:val="1"/>
+      <w:numFmt w:val="bullet"/>
+      <w:lvlText w:val=""/>
+      <w:lvlJc w:val="left"/>
+      <w:pPr>
+        <w:ind w:left="720" w:hanging="360"/>
+      </w:pPr>
+      <w:rPr>
+        <w:rFonts w:ascii="Symbol" w:hAnsi="Symbol" w:hint="default"/>
+      </w:rPr>
+    </w:lvl>
+    <w:lvl w:ilvl="1" w:tplc="040E0003" w:tentative="1">
+      <w:start w:val="1"/>
+      <w:numFmt w:val="bullet"/>
+      <w:lvlText w:val="o"/>
+      <w:lvlJc w:val="left"/>
+      <w:pPr>
+        <w:ind w:left="1440" w:hanging="360"/>
+      </w:pPr>
+      <w:rPr>
+        <w:rFonts w:ascii="Courier New" w:hAnsi="Courier New" w:cs="Courier New" w:hint="default"/>
+      </w:rPr>
+    </w:lvl>
+    <w:lvl w:ilvl="2" w:tplc="040E0005" w:tentative="1">
+      <w:start w:val="1"/>
+      <w:numFmt w:val="bullet"/>
+      <w:lvlText w:val=""/>
+      <w:lvlJc w:val="left"/>
+      <w:pPr>
+        <w:ind w:left="2160" w:hanging="360"/>
+      </w:pPr>
+      <w:rPr>
+        <w:rFonts w:ascii="Wingdings" w:hAnsi="Wingdings" w:hint="default"/>
+      </w:rPr>
+    </w:lvl>
+    <w:lvl w:ilvl="3" w:tplc="040E0001" w:tentative="1">
+      <w:start w:val="1"/>
+      <w:numFmt w:val="bullet"/>
+      <w:lvlText w:val=""/>
+      <w:lvlJc w:val="left"/>
+      <w:pPr>
+        <w:ind w:left="2880" w:hanging="360"/>
+      </w:pPr>
+      <w:rPr>
+        <w:rFonts w:ascii="Symbol" w:hAnsi="Symbol" w:hint="default"/>
+      </w:rPr>
+    </w:lvl>
+    <w:lvl w:ilvl="4" w:tplc="040E0003" w:tentative="1">
+      <w:start w:val="1"/>
+      <w:numFmt w:val="bullet"/>
+      <w:lvlText w:val="o"/>
+      <w:lvlJc w:val="left"/>
+      <w:pPr>
+        <w:ind w:left="3600" w:hanging="360"/>
+      </w:pPr>
+      <w:rPr>
+        <w:rFonts w:ascii="Courier New" w:hAnsi="Courier New" w:cs="Courier New" w:hint="default"/>
+      </w:rPr>
+    </w:lvl>
+    <w:lvl w:ilvl="5" w:tplc="040E0005" w:tentative="1">
+      <w:start w:val="1"/>
+      <w:numFmt w:val="bullet"/>
+      <w:lvlText w:val=""/>
+      <w:lvlJc w:val="left"/>
+      <w:pPr>
+        <w:ind w:left="4320" w:hanging="360"/>
+      </w:pPr>
+      <w:rPr>
+        <w:rFonts w:ascii="Wingdings" w:hAnsi="Wingdings" w:hint="default"/>
+      </w:rPr>
+    </w:lvl>
+    <w:lvl w:ilvl="6" w:tplc="040E0001" w:tentative="1">
+      <w:start w:val="1"/>
+      <w:numFmt w:val="bullet"/>
+      <w:lvlText w:val=""/>
+      <w:lvlJc w:val="left"/>
+      <w:pPr>
+        <w:ind w:left="5040" w:hanging="360"/>
+      </w:pPr>
+      <w:rPr>
+        <w:rFonts w:ascii="Symbol" w:hAnsi="Symbol" w:hint="default"/>
+      </w:rPr>
+    </w:lvl>
+    <w:lvl w:ilvl="7" w:tplc="040E0003" w:tentative="1">
+      <w:start w:val="1"/>
+      <w:numFmt w:val="bullet"/>
+      <w:lvlText w:val="o"/>
+      <w:lvlJc w:val="left"/>
+      <w:pPr>
+        <w:ind w:left="5760" w:hanging="360"/>
+      </w:pPr>
+      <w:rPr>
+        <w:rFonts w:ascii="Courier New" w:hAnsi="Courier New" w:cs="Courier New" w:hint="default"/>
+      </w:rPr>
+    </w:lvl>
+    <w:lvl w:ilvl="8" w:tplc="040E0005" w:tentative="1">
+      <w:start w:val="1"/>
+      <w:numFmt w:val="bullet"/>
+      <w:lvlText w:val=""/>
+      <w:lvlJc w:val="left"/>
+      <w:pPr>
+        <w:ind w:left="6480" w:hanging="360"/>
+      </w:pPr>
+      <w:rPr>
+        <w:rFonts w:ascii="Wingdings" w:hAnsi="Wingdings" w:hint="default"/>
+      </w:rPr>
+    </w:lvl>
+  </w:abstractNum>
+  <w:abstractNum w:abstractNumId="19" w15:restartNumberingAfterBreak="0">
     <w:nsid w:val="72C4195F"/>
     <w:multiLevelType w:val="hybridMultilevel"/>
     <w:tmpl w:val="1B6A2D98"/>
@@ -5778,46 +7977,61 @@
     <w:abstractNumId w:val="2"/>
   </w:num>
   <w:num w:numId="2">
-    <w:abstractNumId w:val="8"/>
+    <w:abstractNumId w:val="10"/>
   </w:num>
   <w:num w:numId="3">
-    <w:abstractNumId w:val="12"/>
+    <w:abstractNumId w:val="15"/>
   </w:num>
   <w:num w:numId="4">
-    <w:abstractNumId w:val="7"/>
+    <w:abstractNumId w:val="9"/>
   </w:num>
   <w:num w:numId="5">
-    <w:abstractNumId w:val="13"/>
+    <w:abstractNumId w:val="17"/>
   </w:num>
   <w:num w:numId="6">
     <w:abstractNumId w:val="4"/>
   </w:num>
   <w:num w:numId="7">
+    <w:abstractNumId w:val="19"/>
+  </w:num>
+  <w:num w:numId="8">
     <w:abstractNumId w:val="14"/>
   </w:num>
-  <w:num w:numId="8">
-    <w:abstractNumId w:val="11"/>
-  </w:num>
   <w:num w:numId="9">
-    <w:abstractNumId w:val="6"/>
+    <w:abstractNumId w:val="8"/>
   </w:num>
   <w:num w:numId="10">
-    <w:abstractNumId w:val="9"/>
+    <w:abstractNumId w:val="11"/>
   </w:num>
   <w:num w:numId="11">
     <w:abstractNumId w:val="0"/>
   </w:num>
   <w:num w:numId="12">
-    <w:abstractNumId w:val="10"/>
+    <w:abstractNumId w:val="13"/>
   </w:num>
   <w:num w:numId="13">
-    <w:abstractNumId w:val="5"/>
+    <w:abstractNumId w:val="6"/>
   </w:num>
   <w:num w:numId="14">
     <w:abstractNumId w:val="1"/>
   </w:num>
   <w:num w:numId="15">
     <w:abstractNumId w:val="3"/>
+  </w:num>
+  <w:num w:numId="16">
+    <w:abstractNumId w:val="18"/>
+  </w:num>
+  <w:num w:numId="17">
+    <w:abstractNumId w:val="12"/>
+  </w:num>
+  <w:num w:numId="18">
+    <w:abstractNumId w:val="7"/>
+  </w:num>
+  <w:num w:numId="19">
+    <w:abstractNumId w:val="5"/>
+  </w:num>
+  <w:num w:numId="20">
+    <w:abstractNumId w:val="16"/>
   </w:num>
 </w:numbering>
 </file>
@@ -6887,7 +9101,7 @@
 </file>
 
 <file path=customXml/itemProps1.xml><?xml version="1.0" encoding="utf-8"?>
-<ds:datastoreItem xmlns:ds="http://schemas.openxmlformats.org/officeDocument/2006/customXml" ds:itemID="{4CBD051F-A9D2-47DB-9578-309A4126F148}">
+<ds:datastoreItem xmlns:ds="http://schemas.openxmlformats.org/officeDocument/2006/customXml" ds:itemID="{58AD673A-4BD4-45DF-886F-A00903098071}">
   <ds:schemaRefs>
     <ds:schemaRef ds:uri="http://schemas.openxmlformats.org/officeDocument/2006/bibliography"/>
   </ds:schemaRefs>

</xml_diff>